<commit_message>
Search Station in Google Maps added
</commit_message>
<xml_diff>
--- a/doc/Dokumentation.docx
+++ b/doc/Dokumentation.docx
@@ -80,6 +80,10 @@
     <w:sdt>
       <w:sdtPr>
         <w:rPr>
+          <w:rFonts w:ascii="Uni Neue Light" w:eastAsiaTheme="minorHAnsi" w:hAnsi="Uni Neue Light" w:cstheme="minorBidi"/>
+          <w:color w:val="auto"/>
+          <w:sz w:val="20"/>
+          <w:szCs w:val="22"/>
           <w:lang w:val="de-DE"/>
         </w:rPr>
         <w:id w:val="-717585541"/>
@@ -90,10 +94,6 @@
       </w:sdtPr>
       <w:sdtEndPr>
         <w:rPr>
-          <w:rFonts w:ascii="Uni Neue Light" w:eastAsiaTheme="minorHAnsi" w:hAnsi="Uni Neue Light" w:cstheme="minorBidi"/>
-          <w:color w:val="auto"/>
-          <w:sz w:val="20"/>
-          <w:szCs w:val="22"/>
           <w:lang w:val="de-CH"/>
         </w:rPr>
       </w:sdtEndPr>
@@ -140,7 +140,7 @@
             </w:rPr>
             <w:fldChar w:fldCharType="separate"/>
           </w:r>
-          <w:hyperlink w:anchor="_Toc34817477" w:history="1">
+          <w:hyperlink w:anchor="_Toc34835718" w:history="1">
             <w:r>
               <w:rPr>
                 <w:rStyle w:val="Hyperlink"/>
@@ -183,7 +183,7 @@
                 <w:noProof/>
                 <w:webHidden/>
               </w:rPr>
-              <w:instrText xml:space="preserve"> PAGEREF _Toc34817477 \h </w:instrText>
+              <w:instrText xml:space="preserve"> PAGEREF _Toc34835718 \h </w:instrText>
             </w:r>
             <w:r>
               <w:rPr>
@@ -224,7 +224,7 @@
               <w:lang w:eastAsia="de-CH"/>
             </w:rPr>
           </w:pPr>
-          <w:hyperlink w:anchor="_Toc34817478" w:history="1">
+          <w:hyperlink w:anchor="_Toc34835719" w:history="1">
             <w:r>
               <w:rPr>
                 <w:rStyle w:val="Hyperlink"/>
@@ -267,7 +267,7 @@
                 <w:noProof/>
                 <w:webHidden/>
               </w:rPr>
-              <w:instrText xml:space="preserve"> PAGEREF _Toc34817478 \h </w:instrText>
+              <w:instrText xml:space="preserve"> PAGEREF _Toc34835719 \h </w:instrText>
             </w:r>
             <w:r>
               <w:rPr>
@@ -308,7 +308,7 @@
               <w:lang w:eastAsia="de-CH"/>
             </w:rPr>
           </w:pPr>
-          <w:hyperlink w:anchor="_Toc34817479" w:history="1">
+          <w:hyperlink w:anchor="_Toc34835720" w:history="1">
             <w:r>
               <w:rPr>
                 <w:rStyle w:val="Hyperlink"/>
@@ -351,7 +351,7 @@
                 <w:noProof/>
                 <w:webHidden/>
               </w:rPr>
-              <w:instrText xml:space="preserve"> PAGEREF _Toc34817479 \h </w:instrText>
+              <w:instrText xml:space="preserve"> PAGEREF _Toc34835720 \h </w:instrText>
             </w:r>
             <w:r>
               <w:rPr>
@@ -392,7 +392,7 @@
               <w:lang w:eastAsia="de-CH"/>
             </w:rPr>
           </w:pPr>
-          <w:hyperlink w:anchor="_Toc34817480" w:history="1">
+          <w:hyperlink w:anchor="_Toc34835721" w:history="1">
             <w:r>
               <w:rPr>
                 <w:rStyle w:val="Hyperlink"/>
@@ -435,7 +435,7 @@
                 <w:noProof/>
                 <w:webHidden/>
               </w:rPr>
-              <w:instrText xml:space="preserve"> PAGEREF _Toc34817480 \h </w:instrText>
+              <w:instrText xml:space="preserve"> PAGEREF _Toc34835721 \h </w:instrText>
             </w:r>
             <w:r>
               <w:rPr>
@@ -476,7 +476,7 @@
               <w:lang w:eastAsia="de-CH"/>
             </w:rPr>
           </w:pPr>
-          <w:hyperlink w:anchor="_Toc34817481" w:history="1">
+          <w:hyperlink w:anchor="_Toc34835722" w:history="1">
             <w:r>
               <w:rPr>
                 <w:rStyle w:val="Hyperlink"/>
@@ -519,7 +519,7 @@
                 <w:noProof/>
                 <w:webHidden/>
               </w:rPr>
-              <w:instrText xml:space="preserve"> PAGEREF _Toc34817481 \h </w:instrText>
+              <w:instrText xml:space="preserve"> PAGEREF _Toc34835722 \h </w:instrText>
             </w:r>
             <w:r>
               <w:rPr>
@@ -560,7 +560,7 @@
               <w:lang w:eastAsia="de-CH"/>
             </w:rPr>
           </w:pPr>
-          <w:hyperlink w:anchor="_Toc34817482" w:history="1">
+          <w:hyperlink w:anchor="_Toc34835723" w:history="1">
             <w:r>
               <w:rPr>
                 <w:rStyle w:val="Hyperlink"/>
@@ -603,7 +603,7 @@
                 <w:noProof/>
                 <w:webHidden/>
               </w:rPr>
-              <w:instrText xml:space="preserve"> PAGEREF _Toc34817482 \h </w:instrText>
+              <w:instrText xml:space="preserve"> PAGEREF _Toc34835723 \h </w:instrText>
             </w:r>
             <w:r>
               <w:rPr>
@@ -644,7 +644,7 @@
               <w:lang w:eastAsia="de-CH"/>
             </w:rPr>
           </w:pPr>
-          <w:hyperlink w:anchor="_Toc34817483" w:history="1">
+          <w:hyperlink w:anchor="_Toc34835724" w:history="1">
             <w:r>
               <w:rPr>
                 <w:rStyle w:val="Hyperlink"/>
@@ -687,7 +687,7 @@
                 <w:noProof/>
                 <w:webHidden/>
               </w:rPr>
-              <w:instrText xml:space="preserve"> PAGEREF _Toc34817483 \h </w:instrText>
+              <w:instrText xml:space="preserve"> PAGEREF _Toc34835724 \h </w:instrText>
             </w:r>
             <w:r>
               <w:rPr>
@@ -728,7 +728,7 @@
               <w:lang w:eastAsia="de-CH"/>
             </w:rPr>
           </w:pPr>
-          <w:hyperlink w:anchor="_Toc34817484" w:history="1">
+          <w:hyperlink w:anchor="_Toc34835725" w:history="1">
             <w:r>
               <w:rPr>
                 <w:rStyle w:val="Hyperlink"/>
@@ -771,7 +771,7 @@
                 <w:noProof/>
                 <w:webHidden/>
               </w:rPr>
-              <w:instrText xml:space="preserve"> PAGEREF _Toc34817484 \h </w:instrText>
+              <w:instrText xml:space="preserve"> PAGEREF _Toc34835725 \h </w:instrText>
             </w:r>
             <w:r>
               <w:rPr>
@@ -812,7 +812,7 @@
               <w:lang w:eastAsia="de-CH"/>
             </w:rPr>
           </w:pPr>
-          <w:hyperlink w:anchor="_Toc34817485" w:history="1">
+          <w:hyperlink w:anchor="_Toc34835726" w:history="1">
             <w:r>
               <w:rPr>
                 <w:rStyle w:val="Hyperlink"/>
@@ -855,7 +855,7 @@
                 <w:noProof/>
                 <w:webHidden/>
               </w:rPr>
-              <w:instrText xml:space="preserve"> PAGEREF _Toc34817485 \h </w:instrText>
+              <w:instrText xml:space="preserve"> PAGEREF _Toc34835726 \h </w:instrText>
             </w:r>
             <w:r>
               <w:rPr>
@@ -875,7 +875,7 @@
                 <w:noProof/>
                 <w:webHidden/>
               </w:rPr>
-              <w:t>10</w:t>
+              <w:t>11</w:t>
             </w:r>
             <w:r>
               <w:rPr>
@@ -896,7 +896,7 @@
               <w:lang w:eastAsia="de-CH"/>
             </w:rPr>
           </w:pPr>
-          <w:hyperlink w:anchor="_Toc34817486" w:history="1">
+          <w:hyperlink w:anchor="_Toc34835727" w:history="1">
             <w:r>
               <w:rPr>
                 <w:rStyle w:val="Hyperlink"/>
@@ -939,7 +939,7 @@
                 <w:noProof/>
                 <w:webHidden/>
               </w:rPr>
-              <w:instrText xml:space="preserve"> PAGEREF _Toc34817486 \h </w:instrText>
+              <w:instrText xml:space="preserve"> PAGEREF _Toc34835727 \h </w:instrText>
             </w:r>
             <w:r>
               <w:rPr>
@@ -959,7 +959,7 @@
                 <w:noProof/>
                 <w:webHidden/>
               </w:rPr>
-              <w:t>10</w:t>
+              <w:t>12</w:t>
             </w:r>
             <w:r>
               <w:rPr>
@@ -991,7 +991,7 @@
       <w:pPr>
         <w:pStyle w:val="berschrift1"/>
       </w:pPr>
-      <w:bookmarkStart w:id="0" w:name="_Toc34817477"/>
+      <w:bookmarkStart w:id="0" w:name="_Toc34835718"/>
       <w:r>
         <w:lastRenderedPageBreak/>
         <w:t>Einleitung</w:t>
@@ -1024,7 +1024,7 @@
       <w:pPr>
         <w:pStyle w:val="berschrift1"/>
       </w:pPr>
-      <w:bookmarkStart w:id="1" w:name="_Toc34817478"/>
+      <w:bookmarkStart w:id="1" w:name="_Toc34835719"/>
       <w:r>
         <w:lastRenderedPageBreak/>
         <w:t>Zweck</w:t>
@@ -1045,7 +1045,7 @@
       <w:pPr>
         <w:pStyle w:val="berschrift1"/>
       </w:pPr>
-      <w:bookmarkStart w:id="2" w:name="_Toc34817479"/>
+      <w:bookmarkStart w:id="2" w:name="_Toc34835720"/>
       <w:r>
         <w:t>Funktionen</w:t>
       </w:r>
@@ -1092,9 +1092,33 @@
     </w:p>
     <w:p>
       <w:pPr>
+        <w:ind w:left="705" w:hanging="705"/>
+      </w:pPr>
+      <w:r>
+        <w:t>A005:</w:t>
+      </w:r>
+      <w:r>
+        <w:tab/>
+        <w:t>Der User kann eine Zeit und ein Datum eingeben und so eine passende Verbindung suchen.</w:t>
+      </w:r>
+    </w:p>
+    <w:p>
+      <w:pPr>
+        <w:ind w:left="705" w:hanging="705"/>
+      </w:pPr>
+      <w:r>
+        <w:t>A006:</w:t>
+      </w:r>
+      <w:r>
+        <w:tab/>
+        <w:t>Der User kann eine Station eingeben und über einen Button wird er auf Google Maps geschickt wo der User den Ort der Station sehen kann.</w:t>
+      </w:r>
+    </w:p>
+    <w:p>
+      <w:pPr>
         <w:pStyle w:val="berschrift1"/>
       </w:pPr>
-      <w:bookmarkStart w:id="3" w:name="_Toc34817480"/>
+      <w:bookmarkStart w:id="3" w:name="_Toc34835721"/>
       <w:r>
         <w:t>Mockup</w:t>
       </w:r>
@@ -1247,7 +1271,7 @@
       <w:pPr>
         <w:pStyle w:val="berschrift1"/>
       </w:pPr>
-      <w:bookmarkStart w:id="4" w:name="_Toc34817481"/>
+      <w:bookmarkStart w:id="4" w:name="_Toc34835722"/>
       <w:r>
         <w:lastRenderedPageBreak/>
         <w:t>Use Cases</w:t>
@@ -2317,7 +2341,7 @@
       <w:pPr>
         <w:pStyle w:val="berschrift1"/>
       </w:pPr>
-      <w:bookmarkStart w:id="5" w:name="_Toc34817482"/>
+      <w:bookmarkStart w:id="5" w:name="_Toc34835723"/>
       <w:r>
         <w:lastRenderedPageBreak/>
         <w:t>Flussdiagramme</w:t>
@@ -2594,7 +2618,7 @@
       <w:pPr>
         <w:pStyle w:val="berschrift1"/>
       </w:pPr>
-      <w:bookmarkStart w:id="6" w:name="_Toc34817483"/>
+      <w:bookmarkStart w:id="6" w:name="_Toc34835724"/>
       <w:r>
         <w:lastRenderedPageBreak/>
         <w:t>Programmrichtlinien</w:t>
@@ -2956,7 +2980,7 @@
       <w:pPr>
         <w:pStyle w:val="berschrift1"/>
       </w:pPr>
-      <w:bookmarkStart w:id="7" w:name="_Toc34817484"/>
+      <w:bookmarkStart w:id="7" w:name="_Toc34835725"/>
       <w:r>
         <w:lastRenderedPageBreak/>
         <w:t>Testfälle</w:t>
@@ -3232,6 +3256,9 @@
       <w:r>
         <w:t>Verbindung suchen</w:t>
       </w:r>
+      <w:r>
+        <w:t>:</w:t>
+      </w:r>
     </w:p>
     <w:p/>
     <w:tbl>
@@ -3334,10 +3361,7 @@
           </w:tcPr>
           <w:p>
             <w:r>
-              <w:t>User selektiert Combobox</w:t>
-            </w:r>
-            <w:r>
-              <w:t xml:space="preserve"> für Startstation</w:t>
+              <w:t>User selektiert Combobox für Startstation</w:t>
             </w:r>
           </w:p>
         </w:tc>
@@ -3347,13 +3371,7 @@
           </w:tcPr>
           <w:p>
             <w:r>
-              <w:t xml:space="preserve">Fokus auf </w:t>
-            </w:r>
-            <w:r>
-              <w:t xml:space="preserve">linke </w:t>
-            </w:r>
-            <w:r>
-              <w:t>Combobox</w:t>
+              <w:t>Fokus auf linke Combobox</w:t>
             </w:r>
           </w:p>
         </w:tc>
@@ -3385,13 +3403,7 @@
           </w:tcPr>
           <w:p>
             <w:r>
-              <w:t xml:space="preserve">User gibt </w:t>
-            </w:r>
-            <w:r>
-              <w:t>seine</w:t>
-            </w:r>
-            <w:r>
-              <w:t xml:space="preserve"> Daten ein</w:t>
+              <w:t>User gibt seine Daten ein</w:t>
             </w:r>
           </w:p>
           <w:p>
@@ -3413,13 +3425,7 @@
           </w:tcPr>
           <w:p>
             <w:r>
-              <w:t xml:space="preserve">Text wird in der </w:t>
-            </w:r>
-            <w:r>
-              <w:t xml:space="preserve">linken </w:t>
-            </w:r>
-            <w:r>
-              <w:t>Combobox angezeigt</w:t>
+              <w:t>Text wird in der linken Combobox angezeigt</w:t>
             </w:r>
           </w:p>
         </w:tc>
@@ -3515,13 +3521,7 @@
           </w:tcPr>
           <w:p>
             <w:r>
-              <w:t xml:space="preserve">Text wird in der </w:t>
-            </w:r>
-            <w:r>
-              <w:t>rechten</w:t>
-            </w:r>
-            <w:r>
-              <w:t xml:space="preserve"> Combobox angezeigt</w:t>
+              <w:t>Text wird in der rechten Combobox angezeigt</w:t>
             </w:r>
           </w:p>
         </w:tc>
@@ -3573,7 +3573,10 @@
     <w:p/>
     <w:p>
       <w:r>
-        <w:t>Abfahrtstafel anzeigen</w:t>
+        <w:t xml:space="preserve">Abfahrtstafel </w:t>
+      </w:r>
+      <w:r>
+        <w:t>Anzeigen:</w:t>
       </w:r>
     </w:p>
     <w:p/>
@@ -3725,13 +3728,7 @@
           </w:tcPr>
           <w:p>
             <w:r>
-              <w:t xml:space="preserve">User selektiert Combobox für </w:t>
-            </w:r>
-            <w:r>
-              <w:t xml:space="preserve">die </w:t>
-            </w:r>
-            <w:r>
-              <w:t>Startstation</w:t>
+              <w:t>User selektiert Combobox für die Startstation</w:t>
             </w:r>
           </w:p>
         </w:tc>
@@ -3850,14 +3847,700 @@
         <w:spacing w:after="160" w:line="259" w:lineRule="auto"/>
       </w:pPr>
       <w:r>
-        <w:br w:type="page"/>
-      </w:r>
+        <w:br/>
+        <w:t>Ort auf Karte Anzeigen:</w:t>
+      </w:r>
+    </w:p>
+    <w:tbl>
+      <w:tblPr>
+        <w:tblStyle w:val="Tabellenraster"/>
+        <w:tblW w:w="0" w:type="auto"/>
+        <w:tblLook w:val="04A0" w:firstRow="1" w:lastRow="0" w:firstColumn="1" w:lastColumn="0" w:noHBand="0" w:noVBand="1"/>
+      </w:tblPr>
+      <w:tblGrid>
+        <w:gridCol w:w="1129"/>
+        <w:gridCol w:w="4395"/>
+        <w:gridCol w:w="4047"/>
+      </w:tblGrid>
+      <w:tr>
+        <w:tc>
+          <w:tcPr>
+            <w:tcW w:w="1129" w:type="dxa"/>
+          </w:tcPr>
+          <w:p>
+            <w:pPr>
+              <w:rPr>
+                <w:b/>
+                <w:i/>
+              </w:rPr>
+            </w:pPr>
+            <w:r>
+              <w:rPr>
+                <w:b/>
+                <w:i/>
+              </w:rPr>
+              <w:t>Schritt</w:t>
+            </w:r>
+          </w:p>
+        </w:tc>
+        <w:tc>
+          <w:tcPr>
+            <w:tcW w:w="4395" w:type="dxa"/>
+          </w:tcPr>
+          <w:p>
+            <w:pPr>
+              <w:rPr>
+                <w:b/>
+                <w:i/>
+              </w:rPr>
+            </w:pPr>
+            <w:r>
+              <w:rPr>
+                <w:b/>
+                <w:i/>
+              </w:rPr>
+              <w:t>Aktivität</w:t>
+            </w:r>
+          </w:p>
+        </w:tc>
+        <w:tc>
+          <w:tcPr>
+            <w:tcW w:w="4047" w:type="dxa"/>
+          </w:tcPr>
+          <w:p>
+            <w:pPr>
+              <w:rPr>
+                <w:b/>
+                <w:i/>
+              </w:rPr>
+            </w:pPr>
+            <w:r>
+              <w:rPr>
+                <w:b/>
+                <w:i/>
+              </w:rPr>
+              <w:t>Erwartetes Resultat</w:t>
+            </w:r>
+          </w:p>
+        </w:tc>
+      </w:tr>
+      <w:tr>
+        <w:tc>
+          <w:tcPr>
+            <w:tcW w:w="1129" w:type="dxa"/>
+          </w:tcPr>
+          <w:p>
+            <w:pPr>
+              <w:rPr>
+                <w:b/>
+                <w:i/>
+              </w:rPr>
+            </w:pPr>
+            <w:r>
+              <w:rPr>
+                <w:b/>
+                <w:i/>
+              </w:rPr>
+              <w:t>1</w:t>
+            </w:r>
+          </w:p>
+        </w:tc>
+        <w:tc>
+          <w:tcPr>
+            <w:tcW w:w="4395" w:type="dxa"/>
+          </w:tcPr>
+          <w:p>
+            <w:pPr>
+              <w:rPr>
+                <w:b/>
+                <w:i/>
+              </w:rPr>
+            </w:pPr>
+            <w:r>
+              <w:t>User klickt auf Button unten links «</w:t>
+            </w:r>
+            <w:r>
+              <w:t>Ort von Station</w:t>
+            </w:r>
+            <w:r>
+              <w:t>»</w:t>
+            </w:r>
+          </w:p>
+        </w:tc>
+        <w:tc>
+          <w:tcPr>
+            <w:tcW w:w="4047" w:type="dxa"/>
+          </w:tcPr>
+          <w:p>
+            <w:r>
+              <w:t>Neues Form geht auf</w:t>
+            </w:r>
+          </w:p>
+        </w:tc>
+      </w:tr>
+      <w:tr>
+        <w:tc>
+          <w:tcPr>
+            <w:tcW w:w="1129" w:type="dxa"/>
+          </w:tcPr>
+          <w:p>
+            <w:pPr>
+              <w:rPr>
+                <w:b/>
+                <w:i/>
+              </w:rPr>
+            </w:pPr>
+            <w:r>
+              <w:rPr>
+                <w:b/>
+                <w:i/>
+              </w:rPr>
+              <w:t>2</w:t>
+            </w:r>
+          </w:p>
+        </w:tc>
+        <w:tc>
+          <w:tcPr>
+            <w:tcW w:w="4395" w:type="dxa"/>
+          </w:tcPr>
+          <w:p>
+            <w:r>
+              <w:t xml:space="preserve">User selektiert Combobox für die </w:t>
+            </w:r>
+            <w:r>
+              <w:t>Station</w:t>
+            </w:r>
+          </w:p>
+        </w:tc>
+        <w:tc>
+          <w:tcPr>
+            <w:tcW w:w="4047" w:type="dxa"/>
+          </w:tcPr>
+          <w:p>
+            <w:r>
+              <w:t>Fokus auf Combobox</w:t>
+            </w:r>
+          </w:p>
+        </w:tc>
+      </w:tr>
+      <w:tr>
+        <w:tc>
+          <w:tcPr>
+            <w:tcW w:w="1129" w:type="dxa"/>
+          </w:tcPr>
+          <w:p>
+            <w:pPr>
+              <w:rPr>
+                <w:b/>
+                <w:i/>
+              </w:rPr>
+            </w:pPr>
+            <w:r>
+              <w:rPr>
+                <w:b/>
+                <w:i/>
+              </w:rPr>
+              <w:t>3</w:t>
+            </w:r>
+          </w:p>
+        </w:tc>
+        <w:tc>
+          <w:tcPr>
+            <w:tcW w:w="4395" w:type="dxa"/>
+          </w:tcPr>
+          <w:p>
+            <w:r>
+              <w:t>User gibt Daten ein</w:t>
+            </w:r>
+          </w:p>
+          <w:p>
+            <w:pPr>
+              <w:pStyle w:val="Listenabsatz"/>
+              <w:numPr>
+                <w:ilvl w:val="0"/>
+                <w:numId w:val="26"/>
+              </w:numPr>
+            </w:pPr>
+            <w:r>
+              <w:t>Sursee, Bahnhof</w:t>
+            </w:r>
+          </w:p>
+        </w:tc>
+        <w:tc>
+          <w:tcPr>
+            <w:tcW w:w="4047" w:type="dxa"/>
+          </w:tcPr>
+          <w:p>
+            <w:r>
+              <w:t>Text wird in der Combobox angezeigt</w:t>
+            </w:r>
+          </w:p>
+        </w:tc>
+      </w:tr>
+      <w:tr>
+        <w:tc>
+          <w:tcPr>
+            <w:tcW w:w="1129" w:type="dxa"/>
+          </w:tcPr>
+          <w:p>
+            <w:pPr>
+              <w:rPr>
+                <w:b/>
+                <w:i/>
+              </w:rPr>
+            </w:pPr>
+            <w:r>
+              <w:rPr>
+                <w:b/>
+                <w:i/>
+              </w:rPr>
+              <w:t>4</w:t>
+            </w:r>
+          </w:p>
+        </w:tc>
+        <w:tc>
+          <w:tcPr>
+            <w:tcW w:w="4395" w:type="dxa"/>
+          </w:tcPr>
+          <w:p>
+            <w:r>
+              <w:t xml:space="preserve">User klickt den Button </w:t>
+            </w:r>
+            <w:r>
+              <w:t>Station</w:t>
+            </w:r>
+            <w:r>
+              <w:t xml:space="preserve"> suchen</w:t>
+            </w:r>
+          </w:p>
+        </w:tc>
+        <w:tc>
+          <w:tcPr>
+            <w:tcW w:w="4047" w:type="dxa"/>
+          </w:tcPr>
+          <w:p>
+            <w:r>
+              <w:t>User wird auf Google Maps geschickt und sieht der Ort der Station vor sich</w:t>
+            </w:r>
+          </w:p>
+        </w:tc>
+      </w:tr>
+    </w:tbl>
+    <w:p>
+      <w:pPr>
+        <w:widowControl/>
+        <w:spacing w:after="160" w:line="259" w:lineRule="auto"/>
+      </w:pPr>
     </w:p>
     <w:p>
       <w:pPr>
+        <w:widowControl/>
+        <w:spacing w:after="160" w:line="259" w:lineRule="auto"/>
+      </w:pPr>
+      <w:r>
+        <w:t>Datum eingeben:</w:t>
+      </w:r>
+    </w:p>
+    <w:tbl>
+      <w:tblPr>
+        <w:tblStyle w:val="Tabellenraster"/>
+        <w:tblW w:w="0" w:type="auto"/>
+        <w:tblLook w:val="04A0" w:firstRow="1" w:lastRow="0" w:firstColumn="1" w:lastColumn="0" w:noHBand="0" w:noVBand="1"/>
+      </w:tblPr>
+      <w:tblGrid>
+        <w:gridCol w:w="1129"/>
+        <w:gridCol w:w="4395"/>
+        <w:gridCol w:w="4047"/>
+      </w:tblGrid>
+      <w:tr>
+        <w:tc>
+          <w:tcPr>
+            <w:tcW w:w="1129" w:type="dxa"/>
+          </w:tcPr>
+          <w:p>
+            <w:pPr>
+              <w:rPr>
+                <w:b/>
+                <w:i/>
+              </w:rPr>
+            </w:pPr>
+            <w:r>
+              <w:rPr>
+                <w:b/>
+                <w:i/>
+              </w:rPr>
+              <w:t>Schritt</w:t>
+            </w:r>
+          </w:p>
+        </w:tc>
+        <w:tc>
+          <w:tcPr>
+            <w:tcW w:w="4395" w:type="dxa"/>
+          </w:tcPr>
+          <w:p>
+            <w:pPr>
+              <w:rPr>
+                <w:b/>
+                <w:i/>
+              </w:rPr>
+            </w:pPr>
+            <w:r>
+              <w:rPr>
+                <w:b/>
+                <w:i/>
+              </w:rPr>
+              <w:t>Aktivität</w:t>
+            </w:r>
+          </w:p>
+        </w:tc>
+        <w:tc>
+          <w:tcPr>
+            <w:tcW w:w="4047" w:type="dxa"/>
+          </w:tcPr>
+          <w:p>
+            <w:pPr>
+              <w:rPr>
+                <w:b/>
+                <w:i/>
+              </w:rPr>
+            </w:pPr>
+            <w:r>
+              <w:rPr>
+                <w:b/>
+                <w:i/>
+              </w:rPr>
+              <w:t>Erwartetes Resultat</w:t>
+            </w:r>
+          </w:p>
+        </w:tc>
+      </w:tr>
+      <w:tr>
+        <w:tc>
+          <w:tcPr>
+            <w:tcW w:w="1129" w:type="dxa"/>
+          </w:tcPr>
+          <w:p>
+            <w:pPr>
+              <w:rPr>
+                <w:b/>
+                <w:i/>
+              </w:rPr>
+            </w:pPr>
+            <w:r>
+              <w:rPr>
+                <w:b/>
+                <w:i/>
+              </w:rPr>
+              <w:t>1</w:t>
+            </w:r>
+          </w:p>
+        </w:tc>
+        <w:tc>
+          <w:tcPr>
+            <w:tcW w:w="4395" w:type="dxa"/>
+          </w:tcPr>
+          <w:p>
+            <w:r>
+              <w:t>User selektiert Combobox für Startstation</w:t>
+            </w:r>
+          </w:p>
+        </w:tc>
+        <w:tc>
+          <w:tcPr>
+            <w:tcW w:w="4047" w:type="dxa"/>
+          </w:tcPr>
+          <w:p>
+            <w:r>
+              <w:t>Fokus auf linke Combobox</w:t>
+            </w:r>
+          </w:p>
+        </w:tc>
+      </w:tr>
+      <w:tr>
+        <w:tc>
+          <w:tcPr>
+            <w:tcW w:w="1129" w:type="dxa"/>
+          </w:tcPr>
+          <w:p>
+            <w:pPr>
+              <w:rPr>
+                <w:b/>
+                <w:i/>
+              </w:rPr>
+            </w:pPr>
+            <w:r>
+              <w:rPr>
+                <w:b/>
+                <w:i/>
+              </w:rPr>
+              <w:t>2</w:t>
+            </w:r>
+          </w:p>
+        </w:tc>
+        <w:tc>
+          <w:tcPr>
+            <w:tcW w:w="4395" w:type="dxa"/>
+          </w:tcPr>
+          <w:p>
+            <w:r>
+              <w:t>User gibt seine Daten ein</w:t>
+            </w:r>
+          </w:p>
+          <w:p>
+            <w:pPr>
+              <w:pStyle w:val="Listenabsatz"/>
+              <w:numPr>
+                <w:ilvl w:val="0"/>
+                <w:numId w:val="26"/>
+              </w:numPr>
+            </w:pPr>
+            <w:r>
+              <w:t>Sursee, Bahnhof</w:t>
+            </w:r>
+          </w:p>
+        </w:tc>
+        <w:tc>
+          <w:tcPr>
+            <w:tcW w:w="4047" w:type="dxa"/>
+          </w:tcPr>
+          <w:p>
+            <w:r>
+              <w:t>Text wird in der linken Combobox angezeigt</w:t>
+            </w:r>
+          </w:p>
+        </w:tc>
+      </w:tr>
+      <w:tr>
+        <w:tc>
+          <w:tcPr>
+            <w:tcW w:w="1129" w:type="dxa"/>
+          </w:tcPr>
+          <w:p>
+            <w:pPr>
+              <w:rPr>
+                <w:b/>
+                <w:i/>
+              </w:rPr>
+            </w:pPr>
+            <w:r>
+              <w:rPr>
+                <w:b/>
+                <w:i/>
+              </w:rPr>
+              <w:t>3</w:t>
+            </w:r>
+          </w:p>
+        </w:tc>
+        <w:tc>
+          <w:tcPr>
+            <w:tcW w:w="4395" w:type="dxa"/>
+          </w:tcPr>
+          <w:p>
+            <w:r>
+              <w:t>User selektiert Combobox für Endstation</w:t>
+            </w:r>
+          </w:p>
+        </w:tc>
+        <w:tc>
+          <w:tcPr>
+            <w:tcW w:w="4047" w:type="dxa"/>
+          </w:tcPr>
+          <w:p>
+            <w:r>
+              <w:t>Fokus auf rechte Combobox</w:t>
+            </w:r>
+          </w:p>
+        </w:tc>
+      </w:tr>
+      <w:tr>
+        <w:tc>
+          <w:tcPr>
+            <w:tcW w:w="1129" w:type="dxa"/>
+          </w:tcPr>
+          <w:p>
+            <w:pPr>
+              <w:rPr>
+                <w:b/>
+                <w:i/>
+              </w:rPr>
+            </w:pPr>
+            <w:r>
+              <w:rPr>
+                <w:b/>
+                <w:i/>
+              </w:rPr>
+              <w:t>4</w:t>
+            </w:r>
+          </w:p>
+        </w:tc>
+        <w:tc>
+          <w:tcPr>
+            <w:tcW w:w="4395" w:type="dxa"/>
+          </w:tcPr>
+          <w:p>
+            <w:r>
+              <w:t>User gibt seine Daten ein</w:t>
+            </w:r>
+          </w:p>
+          <w:p>
+            <w:pPr>
+              <w:pStyle w:val="Listenabsatz"/>
+              <w:numPr>
+                <w:ilvl w:val="0"/>
+                <w:numId w:val="26"/>
+              </w:numPr>
+            </w:pPr>
+            <w:r>
+              <w:t>Luzern</w:t>
+            </w:r>
+          </w:p>
+        </w:tc>
+        <w:tc>
+          <w:tcPr>
+            <w:tcW w:w="4047" w:type="dxa"/>
+          </w:tcPr>
+          <w:p>
+            <w:r>
+              <w:t>Text wird in der rechten Combobox angezeigt</w:t>
+            </w:r>
+          </w:p>
+        </w:tc>
+      </w:tr>
+      <w:tr>
+        <w:tc>
+          <w:tcPr>
+            <w:tcW w:w="1129" w:type="dxa"/>
+          </w:tcPr>
+          <w:p>
+            <w:pPr>
+              <w:rPr>
+                <w:b/>
+                <w:i/>
+              </w:rPr>
+            </w:pPr>
+            <w:r>
+              <w:rPr>
+                <w:b/>
+                <w:i/>
+              </w:rPr>
+              <w:t>5</w:t>
+            </w:r>
+          </w:p>
+        </w:tc>
+        <w:tc>
+          <w:tcPr>
+            <w:tcW w:w="4395" w:type="dxa"/>
+          </w:tcPr>
+          <w:p>
+            <w:r>
+              <w:t>User gibt Datum und Zeit ein</w:t>
+            </w:r>
+          </w:p>
+          <w:p>
+            <w:pPr>
+              <w:pStyle w:val="Listenabsatz"/>
+              <w:numPr>
+                <w:ilvl w:val="0"/>
+                <w:numId w:val="26"/>
+              </w:numPr>
+            </w:pPr>
+            <w:r>
+              <w:t>15.03.2020</w:t>
+            </w:r>
+          </w:p>
+          <w:p>
+            <w:pPr>
+              <w:pStyle w:val="Listenabsatz"/>
+              <w:numPr>
+                <w:ilvl w:val="0"/>
+                <w:numId w:val="26"/>
+              </w:numPr>
+            </w:pPr>
+            <w:r>
+              <w:t>16:45</w:t>
+            </w:r>
+          </w:p>
+        </w:tc>
+        <w:tc>
+          <w:tcPr>
+            <w:tcW w:w="4047" w:type="dxa"/>
+          </w:tcPr>
+          <w:p>
+            <w:r>
+              <w:t>Zeit wird im Datetimepicker angezeigt</w:t>
+            </w:r>
+          </w:p>
+        </w:tc>
+      </w:tr>
+      <w:tr>
+        <w:tc>
+          <w:tcPr>
+            <w:tcW w:w="1129" w:type="dxa"/>
+          </w:tcPr>
+          <w:p>
+            <w:pPr>
+              <w:rPr>
+                <w:b/>
+                <w:i/>
+              </w:rPr>
+            </w:pPr>
+            <w:r>
+              <w:rPr>
+                <w:b/>
+                <w:i/>
+              </w:rPr>
+              <w:t>6</w:t>
+            </w:r>
+          </w:p>
+        </w:tc>
+        <w:tc>
+          <w:tcPr>
+            <w:tcW w:w="4395" w:type="dxa"/>
+          </w:tcPr>
+          <w:p>
+            <w:r>
+              <w:t>User klickt den Button Verbindung suchen</w:t>
+            </w:r>
+          </w:p>
+        </w:tc>
+        <w:tc>
+          <w:tcPr>
+            <w:tcW w:w="4047" w:type="dxa"/>
+          </w:tcPr>
+          <w:p>
+            <w:r>
+              <w:t xml:space="preserve">Verbindungen zwischen den beiden Stationen </w:t>
+            </w:r>
+            <w:r>
+              <w:t xml:space="preserve">ab dem 15.03 nach 16:45 Uhr </w:t>
+            </w:r>
+            <w:r>
+              <w:t>werden im Datagridview angezeigt</w:t>
+            </w:r>
+          </w:p>
+        </w:tc>
+      </w:tr>
+    </w:tbl>
+    <w:p>
+      <w:pPr>
+        <w:widowControl/>
+        <w:spacing w:after="160" w:line="259" w:lineRule="auto"/>
+      </w:pPr>
+    </w:p>
+    <w:p>
+      <w:pPr>
+        <w:widowControl/>
+        <w:spacing w:after="160" w:line="259" w:lineRule="auto"/>
+      </w:pPr>
+      <w:r>
+        <w:br w:type="page"/>
+      </w:r>
+    </w:p>
+    <w:p>
+      <w:pPr>
         <w:pStyle w:val="berschrift1"/>
       </w:pPr>
-      <w:bookmarkStart w:id="8" w:name="_Toc34817485"/>
+      <w:bookmarkStart w:id="8" w:name="_Toc34835726"/>
       <w:r>
         <w:lastRenderedPageBreak/>
         <w:t>Testprotokoll</w:t>
@@ -4170,7 +4853,6 @@
       </w:tr>
     </w:tbl>
     <w:p/>
-    <w:p/>
     <w:p>
       <w:r>
         <w:t>Verbindung suchen</w:t>
@@ -4537,7 +5219,6 @@
       </w:tr>
     </w:tbl>
     <w:p/>
-    <w:p/>
     <w:p>
       <w:r>
         <w:t>Abfahrtstafel anzeigen</w:t>
@@ -4856,7 +5537,768 @@
         <w:spacing w:after="160" w:line="259" w:lineRule="auto"/>
       </w:pPr>
       <w:r>
-        <w:br w:type="page"/>
+        <w:t>Ort auf Karte Anzeigen:</w:t>
+      </w:r>
+    </w:p>
+    <w:tbl>
+      <w:tblPr>
+        <w:tblStyle w:val="Tabellenraster"/>
+        <w:tblW w:w="0" w:type="auto"/>
+        <w:tblLook w:val="04A0" w:firstRow="1" w:lastRow="0" w:firstColumn="1" w:lastColumn="0" w:noHBand="0" w:noVBand="1"/>
+      </w:tblPr>
+      <w:tblGrid>
+        <w:gridCol w:w="991"/>
+        <w:gridCol w:w="3260"/>
+        <w:gridCol w:w="4108"/>
+        <w:gridCol w:w="1212"/>
+      </w:tblGrid>
+      <w:tr>
+        <w:tc>
+          <w:tcPr>
+            <w:tcW w:w="991" w:type="dxa"/>
+          </w:tcPr>
+          <w:p>
+            <w:pPr>
+              <w:rPr>
+                <w:b/>
+                <w:i/>
+              </w:rPr>
+            </w:pPr>
+            <w:r>
+              <w:rPr>
+                <w:b/>
+                <w:i/>
+              </w:rPr>
+              <w:t>Schritt</w:t>
+            </w:r>
+          </w:p>
+        </w:tc>
+        <w:tc>
+          <w:tcPr>
+            <w:tcW w:w="3260" w:type="dxa"/>
+          </w:tcPr>
+          <w:p>
+            <w:pPr>
+              <w:rPr>
+                <w:b/>
+                <w:i/>
+              </w:rPr>
+            </w:pPr>
+            <w:r>
+              <w:rPr>
+                <w:b/>
+                <w:i/>
+              </w:rPr>
+              <w:t>Aktivität</w:t>
+            </w:r>
+          </w:p>
+        </w:tc>
+        <w:tc>
+          <w:tcPr>
+            <w:tcW w:w="4108" w:type="dxa"/>
+          </w:tcPr>
+          <w:p>
+            <w:pPr>
+              <w:rPr>
+                <w:b/>
+                <w:i/>
+              </w:rPr>
+            </w:pPr>
+            <w:r>
+              <w:rPr>
+                <w:b/>
+                <w:i/>
+              </w:rPr>
+              <w:t>Erwartetes Resultat</w:t>
+            </w:r>
+          </w:p>
+        </w:tc>
+        <w:tc>
+          <w:tcPr>
+            <w:tcW w:w="1212" w:type="dxa"/>
+          </w:tcPr>
+          <w:p>
+            <w:pPr>
+              <w:rPr>
+                <w:b/>
+                <w:i/>
+              </w:rPr>
+            </w:pPr>
+            <w:r>
+              <w:rPr>
+                <w:b/>
+                <w:i/>
+              </w:rPr>
+              <w:t>Status</w:t>
+            </w:r>
+          </w:p>
+        </w:tc>
+      </w:tr>
+      <w:tr>
+        <w:tc>
+          <w:tcPr>
+            <w:tcW w:w="991" w:type="dxa"/>
+          </w:tcPr>
+          <w:p>
+            <w:pPr>
+              <w:rPr>
+                <w:b/>
+                <w:i/>
+              </w:rPr>
+            </w:pPr>
+            <w:r>
+              <w:rPr>
+                <w:b/>
+                <w:i/>
+              </w:rPr>
+              <w:t>1</w:t>
+            </w:r>
+          </w:p>
+        </w:tc>
+        <w:tc>
+          <w:tcPr>
+            <w:tcW w:w="3260" w:type="dxa"/>
+          </w:tcPr>
+          <w:p>
+            <w:pPr>
+              <w:rPr>
+                <w:b/>
+                <w:i/>
+              </w:rPr>
+            </w:pPr>
+            <w:r>
+              <w:t>User klickt auf Button unten links «</w:t>
+            </w:r>
+            <w:r>
+              <w:t>Ort von Station</w:t>
+            </w:r>
+            <w:r>
+              <w:t>»</w:t>
+            </w:r>
+          </w:p>
+        </w:tc>
+        <w:tc>
+          <w:tcPr>
+            <w:tcW w:w="4108" w:type="dxa"/>
+          </w:tcPr>
+          <w:p>
+            <w:r>
+              <w:t>Neues Form geht auf</w:t>
+            </w:r>
+          </w:p>
+        </w:tc>
+        <w:tc>
+          <w:tcPr>
+            <w:tcW w:w="1212" w:type="dxa"/>
+          </w:tcPr>
+          <w:p/>
+        </w:tc>
+      </w:tr>
+      <w:tr>
+        <w:tc>
+          <w:tcPr>
+            <w:tcW w:w="991" w:type="dxa"/>
+          </w:tcPr>
+          <w:p>
+            <w:pPr>
+              <w:rPr>
+                <w:b/>
+                <w:i/>
+              </w:rPr>
+            </w:pPr>
+            <w:r>
+              <w:rPr>
+                <w:b/>
+                <w:i/>
+              </w:rPr>
+              <w:t>2</w:t>
+            </w:r>
+          </w:p>
+        </w:tc>
+        <w:tc>
+          <w:tcPr>
+            <w:tcW w:w="3260" w:type="dxa"/>
+          </w:tcPr>
+          <w:p>
+            <w:r>
+              <w:t>User selektiert Combobox für die Station</w:t>
+            </w:r>
+          </w:p>
+        </w:tc>
+        <w:tc>
+          <w:tcPr>
+            <w:tcW w:w="4108" w:type="dxa"/>
+          </w:tcPr>
+          <w:p>
+            <w:r>
+              <w:t>Fokus auf Combobox</w:t>
+            </w:r>
+          </w:p>
+        </w:tc>
+        <w:tc>
+          <w:tcPr>
+            <w:tcW w:w="1212" w:type="dxa"/>
+          </w:tcPr>
+          <w:p/>
+        </w:tc>
+      </w:tr>
+      <w:tr>
+        <w:tc>
+          <w:tcPr>
+            <w:tcW w:w="991" w:type="dxa"/>
+          </w:tcPr>
+          <w:p>
+            <w:pPr>
+              <w:rPr>
+                <w:b/>
+                <w:i/>
+              </w:rPr>
+            </w:pPr>
+            <w:r>
+              <w:rPr>
+                <w:b/>
+                <w:i/>
+              </w:rPr>
+              <w:t>3</w:t>
+            </w:r>
+          </w:p>
+        </w:tc>
+        <w:tc>
+          <w:tcPr>
+            <w:tcW w:w="3260" w:type="dxa"/>
+          </w:tcPr>
+          <w:p>
+            <w:r>
+              <w:t>User gibt Daten ein</w:t>
+            </w:r>
+          </w:p>
+          <w:p>
+            <w:pPr>
+              <w:pStyle w:val="Listenabsatz"/>
+              <w:numPr>
+                <w:ilvl w:val="0"/>
+                <w:numId w:val="26"/>
+              </w:numPr>
+            </w:pPr>
+            <w:r>
+              <w:t>Sursee, Bahnhof</w:t>
+            </w:r>
+          </w:p>
+        </w:tc>
+        <w:tc>
+          <w:tcPr>
+            <w:tcW w:w="4108" w:type="dxa"/>
+          </w:tcPr>
+          <w:p>
+            <w:r>
+              <w:t>Text wird in der Combobox angezeigt</w:t>
+            </w:r>
+          </w:p>
+        </w:tc>
+        <w:tc>
+          <w:tcPr>
+            <w:tcW w:w="1212" w:type="dxa"/>
+          </w:tcPr>
+          <w:p/>
+        </w:tc>
+      </w:tr>
+      <w:tr>
+        <w:tc>
+          <w:tcPr>
+            <w:tcW w:w="991" w:type="dxa"/>
+          </w:tcPr>
+          <w:p>
+            <w:pPr>
+              <w:rPr>
+                <w:b/>
+                <w:i/>
+              </w:rPr>
+            </w:pPr>
+            <w:r>
+              <w:rPr>
+                <w:b/>
+                <w:i/>
+              </w:rPr>
+              <w:t>4</w:t>
+            </w:r>
+          </w:p>
+        </w:tc>
+        <w:tc>
+          <w:tcPr>
+            <w:tcW w:w="3260" w:type="dxa"/>
+          </w:tcPr>
+          <w:p>
+            <w:r>
+              <w:t>User klickt den Button Station suchen</w:t>
+            </w:r>
+          </w:p>
+        </w:tc>
+        <w:tc>
+          <w:tcPr>
+            <w:tcW w:w="4108" w:type="dxa"/>
+          </w:tcPr>
+          <w:p>
+            <w:r>
+              <w:t>User wird auf Google Maps geschickt und sieht der Ort der Station vor sich</w:t>
+            </w:r>
+          </w:p>
+        </w:tc>
+        <w:tc>
+          <w:tcPr>
+            <w:tcW w:w="1212" w:type="dxa"/>
+          </w:tcPr>
+          <w:p/>
+        </w:tc>
+      </w:tr>
+    </w:tbl>
+    <w:p>
+      <w:pPr>
+        <w:widowControl/>
+        <w:spacing w:after="160" w:line="259" w:lineRule="auto"/>
+      </w:pPr>
+      <w:r>
+        <w:t>Datum eingeben:</w:t>
+      </w:r>
+    </w:p>
+    <w:tbl>
+      <w:tblPr>
+        <w:tblStyle w:val="Tabellenraster"/>
+        <w:tblW w:w="0" w:type="auto"/>
+        <w:tblLook w:val="04A0" w:firstRow="1" w:lastRow="0" w:firstColumn="1" w:lastColumn="0" w:noHBand="0" w:noVBand="1"/>
+      </w:tblPr>
+      <w:tblGrid>
+        <w:gridCol w:w="984"/>
+        <w:gridCol w:w="3292"/>
+        <w:gridCol w:w="4083"/>
+        <w:gridCol w:w="1212"/>
+      </w:tblGrid>
+      <w:tr>
+        <w:tc>
+          <w:tcPr>
+            <w:tcW w:w="984" w:type="dxa"/>
+          </w:tcPr>
+          <w:p>
+            <w:pPr>
+              <w:rPr>
+                <w:b/>
+                <w:i/>
+              </w:rPr>
+            </w:pPr>
+            <w:r>
+              <w:rPr>
+                <w:b/>
+                <w:i/>
+              </w:rPr>
+              <w:t>Schritt</w:t>
+            </w:r>
+          </w:p>
+        </w:tc>
+        <w:tc>
+          <w:tcPr>
+            <w:tcW w:w="3292" w:type="dxa"/>
+          </w:tcPr>
+          <w:p>
+            <w:pPr>
+              <w:rPr>
+                <w:b/>
+                <w:i/>
+              </w:rPr>
+            </w:pPr>
+            <w:r>
+              <w:rPr>
+                <w:b/>
+                <w:i/>
+              </w:rPr>
+              <w:t>Aktivität</w:t>
+            </w:r>
+          </w:p>
+        </w:tc>
+        <w:tc>
+          <w:tcPr>
+            <w:tcW w:w="4083" w:type="dxa"/>
+          </w:tcPr>
+          <w:p>
+            <w:pPr>
+              <w:rPr>
+                <w:b/>
+                <w:i/>
+              </w:rPr>
+            </w:pPr>
+            <w:r>
+              <w:rPr>
+                <w:b/>
+                <w:i/>
+              </w:rPr>
+              <w:t>Erwartetes Resultat</w:t>
+            </w:r>
+          </w:p>
+        </w:tc>
+        <w:tc>
+          <w:tcPr>
+            <w:tcW w:w="1212" w:type="dxa"/>
+          </w:tcPr>
+          <w:p>
+            <w:pPr>
+              <w:rPr>
+                <w:b/>
+                <w:i/>
+              </w:rPr>
+            </w:pPr>
+            <w:r>
+              <w:rPr>
+                <w:b/>
+                <w:i/>
+              </w:rPr>
+              <w:t>Status</w:t>
+            </w:r>
+          </w:p>
+        </w:tc>
+      </w:tr>
+      <w:tr>
+        <w:tc>
+          <w:tcPr>
+            <w:tcW w:w="984" w:type="dxa"/>
+          </w:tcPr>
+          <w:p>
+            <w:pPr>
+              <w:rPr>
+                <w:b/>
+                <w:i/>
+              </w:rPr>
+            </w:pPr>
+            <w:r>
+              <w:rPr>
+                <w:b/>
+                <w:i/>
+              </w:rPr>
+              <w:t>1</w:t>
+            </w:r>
+          </w:p>
+        </w:tc>
+        <w:tc>
+          <w:tcPr>
+            <w:tcW w:w="3292" w:type="dxa"/>
+          </w:tcPr>
+          <w:p>
+            <w:r>
+              <w:t>User selektiert Combobox für Startstation</w:t>
+            </w:r>
+          </w:p>
+        </w:tc>
+        <w:tc>
+          <w:tcPr>
+            <w:tcW w:w="4083" w:type="dxa"/>
+          </w:tcPr>
+          <w:p>
+            <w:r>
+              <w:t>Fokus auf linke Combobox</w:t>
+            </w:r>
+          </w:p>
+        </w:tc>
+        <w:tc>
+          <w:tcPr>
+            <w:tcW w:w="1212" w:type="dxa"/>
+          </w:tcPr>
+          <w:p/>
+        </w:tc>
+      </w:tr>
+      <w:tr>
+        <w:tc>
+          <w:tcPr>
+            <w:tcW w:w="984" w:type="dxa"/>
+          </w:tcPr>
+          <w:p>
+            <w:pPr>
+              <w:rPr>
+                <w:b/>
+                <w:i/>
+              </w:rPr>
+            </w:pPr>
+            <w:r>
+              <w:rPr>
+                <w:b/>
+                <w:i/>
+              </w:rPr>
+              <w:t>2</w:t>
+            </w:r>
+          </w:p>
+        </w:tc>
+        <w:tc>
+          <w:tcPr>
+            <w:tcW w:w="3292" w:type="dxa"/>
+          </w:tcPr>
+          <w:p>
+            <w:r>
+              <w:t>User gibt seine Daten ein</w:t>
+            </w:r>
+          </w:p>
+          <w:p>
+            <w:pPr>
+              <w:pStyle w:val="Listenabsatz"/>
+              <w:numPr>
+                <w:ilvl w:val="0"/>
+                <w:numId w:val="26"/>
+              </w:numPr>
+            </w:pPr>
+            <w:r>
+              <w:t>Sursee, Bahnhof</w:t>
+            </w:r>
+          </w:p>
+        </w:tc>
+        <w:tc>
+          <w:tcPr>
+            <w:tcW w:w="4083" w:type="dxa"/>
+          </w:tcPr>
+          <w:p>
+            <w:r>
+              <w:t>Text wird in der linken Combobox angezeigt</w:t>
+            </w:r>
+          </w:p>
+        </w:tc>
+        <w:tc>
+          <w:tcPr>
+            <w:tcW w:w="1212" w:type="dxa"/>
+          </w:tcPr>
+          <w:p/>
+        </w:tc>
+      </w:tr>
+      <w:tr>
+        <w:tc>
+          <w:tcPr>
+            <w:tcW w:w="984" w:type="dxa"/>
+          </w:tcPr>
+          <w:p>
+            <w:pPr>
+              <w:rPr>
+                <w:b/>
+                <w:i/>
+              </w:rPr>
+            </w:pPr>
+            <w:r>
+              <w:rPr>
+                <w:b/>
+                <w:i/>
+              </w:rPr>
+              <w:t>3</w:t>
+            </w:r>
+          </w:p>
+        </w:tc>
+        <w:tc>
+          <w:tcPr>
+            <w:tcW w:w="3292" w:type="dxa"/>
+          </w:tcPr>
+          <w:p>
+            <w:r>
+              <w:t>User selektiert Combobox für Endstation</w:t>
+            </w:r>
+          </w:p>
+        </w:tc>
+        <w:tc>
+          <w:tcPr>
+            <w:tcW w:w="4083" w:type="dxa"/>
+          </w:tcPr>
+          <w:p>
+            <w:r>
+              <w:t>Fokus auf rechte Combobox</w:t>
+            </w:r>
+          </w:p>
+        </w:tc>
+        <w:tc>
+          <w:tcPr>
+            <w:tcW w:w="1212" w:type="dxa"/>
+          </w:tcPr>
+          <w:p/>
+        </w:tc>
+      </w:tr>
+      <w:tr>
+        <w:tc>
+          <w:tcPr>
+            <w:tcW w:w="984" w:type="dxa"/>
+          </w:tcPr>
+          <w:p>
+            <w:pPr>
+              <w:rPr>
+                <w:b/>
+                <w:i/>
+              </w:rPr>
+            </w:pPr>
+            <w:r>
+              <w:rPr>
+                <w:b/>
+                <w:i/>
+              </w:rPr>
+              <w:t>4</w:t>
+            </w:r>
+          </w:p>
+        </w:tc>
+        <w:tc>
+          <w:tcPr>
+            <w:tcW w:w="3292" w:type="dxa"/>
+          </w:tcPr>
+          <w:p>
+            <w:r>
+              <w:t>User gibt seine Daten ein</w:t>
+            </w:r>
+          </w:p>
+          <w:p>
+            <w:pPr>
+              <w:pStyle w:val="Listenabsatz"/>
+              <w:numPr>
+                <w:ilvl w:val="0"/>
+                <w:numId w:val="26"/>
+              </w:numPr>
+            </w:pPr>
+            <w:r>
+              <w:t>Luzern</w:t>
+            </w:r>
+          </w:p>
+        </w:tc>
+        <w:tc>
+          <w:tcPr>
+            <w:tcW w:w="4083" w:type="dxa"/>
+          </w:tcPr>
+          <w:p>
+            <w:r>
+              <w:t>Text wird in der rechten Combobox angezeigt</w:t>
+            </w:r>
+          </w:p>
+        </w:tc>
+        <w:tc>
+          <w:tcPr>
+            <w:tcW w:w="1212" w:type="dxa"/>
+          </w:tcPr>
+          <w:p/>
+        </w:tc>
+      </w:tr>
+      <w:tr>
+        <w:tc>
+          <w:tcPr>
+            <w:tcW w:w="984" w:type="dxa"/>
+          </w:tcPr>
+          <w:p>
+            <w:pPr>
+              <w:rPr>
+                <w:b/>
+                <w:i/>
+              </w:rPr>
+            </w:pPr>
+            <w:r>
+              <w:rPr>
+                <w:b/>
+                <w:i/>
+              </w:rPr>
+              <w:t>5</w:t>
+            </w:r>
+          </w:p>
+        </w:tc>
+        <w:tc>
+          <w:tcPr>
+            <w:tcW w:w="3292" w:type="dxa"/>
+          </w:tcPr>
+          <w:p>
+            <w:r>
+              <w:t>User gibt Datum und Zeit ein</w:t>
+            </w:r>
+          </w:p>
+          <w:p>
+            <w:pPr>
+              <w:pStyle w:val="Listenabsatz"/>
+              <w:numPr>
+                <w:ilvl w:val="0"/>
+                <w:numId w:val="26"/>
+              </w:numPr>
+            </w:pPr>
+            <w:r>
+              <w:t>15.03.2020</w:t>
+            </w:r>
+          </w:p>
+          <w:p>
+            <w:pPr>
+              <w:pStyle w:val="Listenabsatz"/>
+              <w:numPr>
+                <w:ilvl w:val="0"/>
+                <w:numId w:val="26"/>
+              </w:numPr>
+            </w:pPr>
+            <w:r>
+              <w:t>16:45</w:t>
+            </w:r>
+          </w:p>
+        </w:tc>
+        <w:tc>
+          <w:tcPr>
+            <w:tcW w:w="4083" w:type="dxa"/>
+          </w:tcPr>
+          <w:p>
+            <w:r>
+              <w:t>Zeit wird im Datetimepicker angezeigt</w:t>
+            </w:r>
+          </w:p>
+        </w:tc>
+        <w:tc>
+          <w:tcPr>
+            <w:tcW w:w="1212" w:type="dxa"/>
+          </w:tcPr>
+          <w:p/>
+        </w:tc>
+      </w:tr>
+      <w:tr>
+        <w:tc>
+          <w:tcPr>
+            <w:tcW w:w="984" w:type="dxa"/>
+          </w:tcPr>
+          <w:p>
+            <w:pPr>
+              <w:rPr>
+                <w:b/>
+                <w:i/>
+              </w:rPr>
+            </w:pPr>
+            <w:r>
+              <w:rPr>
+                <w:b/>
+                <w:i/>
+              </w:rPr>
+              <w:t>6</w:t>
+            </w:r>
+          </w:p>
+        </w:tc>
+        <w:tc>
+          <w:tcPr>
+            <w:tcW w:w="3292" w:type="dxa"/>
+          </w:tcPr>
+          <w:p>
+            <w:r>
+              <w:t>User klickt den Button Verbindung suchen</w:t>
+            </w:r>
+          </w:p>
+        </w:tc>
+        <w:tc>
+          <w:tcPr>
+            <w:tcW w:w="4083" w:type="dxa"/>
+          </w:tcPr>
+          <w:p>
+            <w:r>
+              <w:t>Verbindungen zwischen den beiden Stationen ab dem 15.03 nach 16:45 Uhr werden im Datagridview angezeigt</w:t>
+            </w:r>
+          </w:p>
+        </w:tc>
+        <w:tc>
+          <w:tcPr>
+            <w:tcW w:w="1212" w:type="dxa"/>
+          </w:tcPr>
+          <w:p/>
+        </w:tc>
+      </w:tr>
+    </w:tbl>
+    <w:p/>
+    <w:p>
+      <w:pPr>
+        <w:widowControl/>
+        <w:spacing w:after="160" w:line="259" w:lineRule="auto"/>
+      </w:pPr>
+      <w:r>
+        <w:t>Funktionen die nicht funktioniert haben:</w:t>
       </w:r>
     </w:p>
     <w:p>
@@ -4865,20 +6307,14 @@
         <w:spacing w:after="160" w:line="259" w:lineRule="auto"/>
       </w:pPr>
       <w:r>
-        <w:t>Funktionen die nicht funktioniert haben:</w:t>
+        <w:br w:type="page"/>
       </w:r>
     </w:p>
     <w:p>
       <w:pPr>
-        <w:widowControl/>
-        <w:spacing w:after="160" w:line="259" w:lineRule="auto"/>
-      </w:pPr>
-      <w:bookmarkStart w:id="9" w:name="_Toc34817486"/>
-    </w:p>
-    <w:p>
-      <w:pPr>
         <w:pStyle w:val="berschrift1"/>
       </w:pPr>
+      <w:bookmarkStart w:id="9" w:name="_Toc34835727"/>
       <w:r>
         <w:t>Installationsanleitung</w:t>
       </w:r>
@@ -4967,7 +6403,7 @@
       <w:rPr>
         <w:noProof/>
       </w:rPr>
-      <w:t>12</w:t>
+      <w:t>13</w:t>
     </w:r>
     <w:r>
       <w:fldChar w:fldCharType="end"/>
@@ -4988,13 +6424,7 @@
       <w:rPr>
         <w:noProof/>
       </w:rPr>
-      <w:t>13</w:t>
-    </w:r>
-    <w:r>
-      <w:rPr>
-        <w:noProof/>
-      </w:rPr>
-      <w:t>.03.2020</w:t>
+      <w:t>11.03.2020</w:t>
     </w:r>
     <w:r>
       <w:fldChar w:fldCharType="end"/>
@@ -5127,7 +6557,7 @@
   <w:abstractNum w:abstractNumId="1" w15:restartNumberingAfterBreak="0">
     <w:nsid w:val="13223DC4"/>
     <w:multiLevelType w:val="hybridMultilevel"/>
-    <w:tmpl w:val="3B7EA98C"/>
+    <w:tmpl w:val="F5541964"/>
     <w:lvl w:ilvl="0" w:tplc="08070001">
       <w:start w:val="1"/>
       <w:numFmt w:val="bullet"/>
@@ -8904,7 +10334,7 @@
 </file>
 
 <file path=customXml/itemProps1.xml><?xml version="1.0" encoding="utf-8"?>
-<ds:datastoreItem xmlns:ds="http://schemas.openxmlformats.org/officeDocument/2006/customXml" ds:itemID="{06B25E5C-DBC5-41E5-9795-30747BA5A9F4}">
+<ds:datastoreItem xmlns:ds="http://schemas.openxmlformats.org/officeDocument/2006/customXml" ds:itemID="{78B21ECC-D175-4D44-9736-07EF36B88001}">
   <ds:schemaRefs>
     <ds:schemaRef ds:uri="http://schemas.openxmlformats.org/officeDocument/2006/bibliography"/>
   </ds:schemaRefs>

</xml_diff>

<commit_message>
A007 added + Docu updated
</commit_message>
<xml_diff>
--- a/doc/Dokumentation.docx
+++ b/doc/Dokumentation.docx
@@ -140,7 +140,7 @@
             </w:rPr>
             <w:fldChar w:fldCharType="separate"/>
           </w:r>
-          <w:hyperlink w:anchor="_Toc34835718" w:history="1">
+          <w:hyperlink w:anchor="_Toc34898859" w:history="1">
             <w:r>
               <w:rPr>
                 <w:rStyle w:val="Hyperlink"/>
@@ -183,7 +183,7 @@
                 <w:noProof/>
                 <w:webHidden/>
               </w:rPr>
-              <w:instrText xml:space="preserve"> PAGEREF _Toc34835718 \h </w:instrText>
+              <w:instrText xml:space="preserve"> PAGEREF _Toc34898859 \h </w:instrText>
             </w:r>
             <w:r>
               <w:rPr>
@@ -224,7 +224,7 @@
               <w:lang w:eastAsia="de-CH"/>
             </w:rPr>
           </w:pPr>
-          <w:hyperlink w:anchor="_Toc34835719" w:history="1">
+          <w:hyperlink w:anchor="_Toc34898860" w:history="1">
             <w:r>
               <w:rPr>
                 <w:rStyle w:val="Hyperlink"/>
@@ -267,7 +267,7 @@
                 <w:noProof/>
                 <w:webHidden/>
               </w:rPr>
-              <w:instrText xml:space="preserve"> PAGEREF _Toc34835719 \h </w:instrText>
+              <w:instrText xml:space="preserve"> PAGEREF _Toc34898860 \h </w:instrText>
             </w:r>
             <w:r>
               <w:rPr>
@@ -308,7 +308,7 @@
               <w:lang w:eastAsia="de-CH"/>
             </w:rPr>
           </w:pPr>
-          <w:hyperlink w:anchor="_Toc34835720" w:history="1">
+          <w:hyperlink w:anchor="_Toc34898861" w:history="1">
             <w:r>
               <w:rPr>
                 <w:rStyle w:val="Hyperlink"/>
@@ -351,7 +351,7 @@
                 <w:noProof/>
                 <w:webHidden/>
               </w:rPr>
-              <w:instrText xml:space="preserve"> PAGEREF _Toc34835720 \h </w:instrText>
+              <w:instrText xml:space="preserve"> PAGEREF _Toc34898861 \h </w:instrText>
             </w:r>
             <w:r>
               <w:rPr>
@@ -392,7 +392,7 @@
               <w:lang w:eastAsia="de-CH"/>
             </w:rPr>
           </w:pPr>
-          <w:hyperlink w:anchor="_Toc34835721" w:history="1">
+          <w:hyperlink w:anchor="_Toc34898862" w:history="1">
             <w:r>
               <w:rPr>
                 <w:rStyle w:val="Hyperlink"/>
@@ -435,7 +435,7 @@
                 <w:noProof/>
                 <w:webHidden/>
               </w:rPr>
-              <w:instrText xml:space="preserve"> PAGEREF _Toc34835721 \h </w:instrText>
+              <w:instrText xml:space="preserve"> PAGEREF _Toc34898862 \h </w:instrText>
             </w:r>
             <w:r>
               <w:rPr>
@@ -476,7 +476,7 @@
               <w:lang w:eastAsia="de-CH"/>
             </w:rPr>
           </w:pPr>
-          <w:hyperlink w:anchor="_Toc34835722" w:history="1">
+          <w:hyperlink w:anchor="_Toc34898863" w:history="1">
             <w:r>
               <w:rPr>
                 <w:rStyle w:val="Hyperlink"/>
@@ -519,7 +519,7 @@
                 <w:noProof/>
                 <w:webHidden/>
               </w:rPr>
-              <w:instrText xml:space="preserve"> PAGEREF _Toc34835722 \h </w:instrText>
+              <w:instrText xml:space="preserve"> PAGEREF _Toc34898863 \h </w:instrText>
             </w:r>
             <w:r>
               <w:rPr>
@@ -560,7 +560,7 @@
               <w:lang w:eastAsia="de-CH"/>
             </w:rPr>
           </w:pPr>
-          <w:hyperlink w:anchor="_Toc34835723" w:history="1">
+          <w:hyperlink w:anchor="_Toc34898864" w:history="1">
             <w:r>
               <w:rPr>
                 <w:rStyle w:val="Hyperlink"/>
@@ -603,7 +603,7 @@
                 <w:noProof/>
                 <w:webHidden/>
               </w:rPr>
-              <w:instrText xml:space="preserve"> PAGEREF _Toc34835723 \h </w:instrText>
+              <w:instrText xml:space="preserve"> PAGEREF _Toc34898864 \h </w:instrText>
             </w:r>
             <w:r>
               <w:rPr>
@@ -644,7 +644,7 @@
               <w:lang w:eastAsia="de-CH"/>
             </w:rPr>
           </w:pPr>
-          <w:hyperlink w:anchor="_Toc34835724" w:history="1">
+          <w:hyperlink w:anchor="_Toc34898865" w:history="1">
             <w:r>
               <w:rPr>
                 <w:rStyle w:val="Hyperlink"/>
@@ -687,7 +687,7 @@
                 <w:noProof/>
                 <w:webHidden/>
               </w:rPr>
-              <w:instrText xml:space="preserve"> PAGEREF _Toc34835724 \h </w:instrText>
+              <w:instrText xml:space="preserve"> PAGEREF _Toc34898865 \h </w:instrText>
             </w:r>
             <w:r>
               <w:rPr>
@@ -728,7 +728,7 @@
               <w:lang w:eastAsia="de-CH"/>
             </w:rPr>
           </w:pPr>
-          <w:hyperlink w:anchor="_Toc34835725" w:history="1">
+          <w:hyperlink w:anchor="_Toc34898866" w:history="1">
             <w:r>
               <w:rPr>
                 <w:rStyle w:val="Hyperlink"/>
@@ -771,7 +771,7 @@
                 <w:noProof/>
                 <w:webHidden/>
               </w:rPr>
-              <w:instrText xml:space="preserve"> PAGEREF _Toc34835725 \h </w:instrText>
+              <w:instrText xml:space="preserve"> PAGEREF _Toc34898866 \h </w:instrText>
             </w:r>
             <w:r>
               <w:rPr>
@@ -812,7 +812,7 @@
               <w:lang w:eastAsia="de-CH"/>
             </w:rPr>
           </w:pPr>
-          <w:hyperlink w:anchor="_Toc34835726" w:history="1">
+          <w:hyperlink w:anchor="_Toc34898867" w:history="1">
             <w:r>
               <w:rPr>
                 <w:rStyle w:val="Hyperlink"/>
@@ -855,7 +855,7 @@
                 <w:noProof/>
                 <w:webHidden/>
               </w:rPr>
-              <w:instrText xml:space="preserve"> PAGEREF _Toc34835726 \h </w:instrText>
+              <w:instrText xml:space="preserve"> PAGEREF _Toc34898867 \h </w:instrText>
             </w:r>
             <w:r>
               <w:rPr>
@@ -875,7 +875,7 @@
                 <w:noProof/>
                 <w:webHidden/>
               </w:rPr>
-              <w:t>11</w:t>
+              <w:t>12</w:t>
             </w:r>
             <w:r>
               <w:rPr>
@@ -896,7 +896,7 @@
               <w:lang w:eastAsia="de-CH"/>
             </w:rPr>
           </w:pPr>
-          <w:hyperlink w:anchor="_Toc34835727" w:history="1">
+          <w:hyperlink w:anchor="_Toc34898868" w:history="1">
             <w:r>
               <w:rPr>
                 <w:rStyle w:val="Hyperlink"/>
@@ -939,7 +939,7 @@
                 <w:noProof/>
                 <w:webHidden/>
               </w:rPr>
-              <w:instrText xml:space="preserve"> PAGEREF _Toc34835727 \h </w:instrText>
+              <w:instrText xml:space="preserve"> PAGEREF _Toc34898868 \h </w:instrText>
             </w:r>
             <w:r>
               <w:rPr>
@@ -959,7 +959,7 @@
                 <w:noProof/>
                 <w:webHidden/>
               </w:rPr>
-              <w:t>12</w:t>
+              <w:t>14</w:t>
             </w:r>
             <w:r>
               <w:rPr>
@@ -991,7 +991,7 @@
       <w:pPr>
         <w:pStyle w:val="berschrift1"/>
       </w:pPr>
-      <w:bookmarkStart w:id="0" w:name="_Toc34835718"/>
+      <w:bookmarkStart w:id="0" w:name="_Toc34898859"/>
       <w:r>
         <w:lastRenderedPageBreak/>
         <w:t>Einleitung</w:t>
@@ -1024,7 +1024,7 @@
       <w:pPr>
         <w:pStyle w:val="berschrift1"/>
       </w:pPr>
-      <w:bookmarkStart w:id="1" w:name="_Toc34835719"/>
+      <w:bookmarkStart w:id="1" w:name="_Toc34898860"/>
       <w:r>
         <w:lastRenderedPageBreak/>
         <w:t>Zweck</w:t>
@@ -1045,25 +1045,54 @@
       <w:pPr>
         <w:pStyle w:val="berschrift1"/>
       </w:pPr>
-      <w:bookmarkStart w:id="2" w:name="_Toc34835720"/>
+      <w:bookmarkStart w:id="2" w:name="_Toc34898861"/>
       <w:r>
         <w:t>Funktionen</w:t>
       </w:r>
       <w:bookmarkEnd w:id="2"/>
     </w:p>
     <w:p>
+      <w:pPr>
+        <w:rPr>
+          <w:b/>
+          <w:i/>
+        </w:rPr>
+      </w:pPr>
+      <w:r>
+        <w:rPr>
+          <w:b/>
+          <w:i/>
+        </w:rPr>
+        <w:t>Funktionen die umgesetzt wurden:</w:t>
+      </w:r>
+    </w:p>
+    <w:p/>
+    <w:p>
+      <w:pPr>
+        <w:ind w:left="705" w:hanging="705"/>
+      </w:pPr>
       <w:r>
         <w:t xml:space="preserve">A001: </w:t>
       </w:r>
       <w:r>
         <w:tab/>
-        <w:t xml:space="preserve">Der User muss nicht den ganzen Namen der Station eingeben. Er kann auf einen Button klicken und ihm </w:t>
+      </w:r>
+      <w:r>
+        <w:t xml:space="preserve">Als ÖV-Benutzer möchte ich Start- und Endstation mittels Textsuche suchen können, damit ich nicht alle Stationsnamen auswendig lernen muss. </w:t>
       </w:r>
     </w:p>
     <w:p>
+      <w:pPr>
+        <w:ind w:left="705" w:hanging="705"/>
+      </w:pPr>
+      <w:r>
+        <w:t xml:space="preserve">A002: </w:t>
+      </w:r>
       <w:r>
         <w:tab/>
-        <w:t>werden die Stationen aufgelistet, welche er meinen könnte.</w:t>
+      </w:r>
+      <w:r>
+        <w:t>Als ÖV-Benutzer möchte ich die aktuellen, d.h. mindestens die nächsten vier bis fünf Verbindungen zwischen den beiden gefundenen und ausgewählten Stationen sehen, damit ich weiss wann ich zur Station muss, um den für mich idealen Anschluss zu erwischen.</w:t>
       </w:r>
     </w:p>
     <w:p>
@@ -1071,11 +1100,13 @@
         <w:ind w:left="705" w:hanging="705"/>
       </w:pPr>
       <w:r>
-        <w:t xml:space="preserve">A002: </w:t>
+        <w:t xml:space="preserve">A003: </w:t>
       </w:r>
       <w:r>
         <w:tab/>
-        <w:t>Der User kann 2 Stationen eingeben. Dann werden ihm 4 Verbindungen zwischen den beiden Stationen angezeigt.</w:t>
+      </w:r>
+      <w:r>
+        <w:t>Als ÖV-Benutzer möchte ich sehen, welche Verbindungen ab einer bestimmten Station vorhanden sind, damit ich bei mir zuhause eine Art Abfahrtstafel haben kann.</w:t>
       </w:r>
     </w:p>
     <w:p>
@@ -1083,11 +1114,13 @@
         <w:ind w:left="705" w:hanging="705"/>
       </w:pPr>
       <w:r>
-        <w:t xml:space="preserve">A003: </w:t>
+        <w:t>A005:</w:t>
       </w:r>
       <w:r>
         <w:tab/>
-        <w:t>Der User kann auf einen Button klicken um auf ein anderes Formular umgeleitet zu werden. Da kann er eine Startstation eingeben und dann werden ihm alle Verbindungen ab diesem Punkt angezeigt.</w:t>
+      </w:r>
+      <w:r>
+        <w:t>ALs ÖV-Benutzer möchte ich nicht nur aktuelle Verbindungen suchen können, sondern auch solche zu einem beliebigen anderen Zeitpunkt, damit ich zukünftige Reisen planen kann.</w:t>
       </w:r>
     </w:p>
     <w:p>
@@ -1095,11 +1128,13 @@
         <w:ind w:left="705" w:hanging="705"/>
       </w:pPr>
       <w:r>
-        <w:t>A005:</w:t>
+        <w:t>A006:</w:t>
       </w:r>
       <w:r>
         <w:tab/>
-        <w:t>Der User kann eine Zeit und ein Datum eingeben und so eine passende Verbindung suchen.</w:t>
+      </w:r>
+      <w:r>
+        <w:t>Als ÖV-Benutzer möchte ich sehen, wo sich eine Station befindet, damit ich mir besser vorstellen kann, wie die Situation vor Ort aussieht.</w:t>
       </w:r>
     </w:p>
     <w:p>
@@ -1107,19 +1142,98 @@
         <w:ind w:left="705" w:hanging="705"/>
       </w:pPr>
       <w:r>
-        <w:t>A006:</w:t>
+        <w:t>A007:</w:t>
       </w:r>
       <w:r>
         <w:tab/>
-        <w:t>Der User kann eine Station eingeben und über einen Button wird er auf Google Maps geschickt wo der User den Ort der Station sehen kann.</w:t>
+      </w:r>
+      <w:r>
+        <w:t>Als ÖV-Benutzer möchte Stationen finden, die sich ganz in der Nähe meiner aktuellen Position befinden, damit ich schnell</w:t>
+      </w:r>
+      <w:r>
+        <w:t xml:space="preserve"> einen Anschluss erreichen kann (hat nur mässig funktioniert).</w:t>
       </w:r>
     </w:p>
     <w:p>
       <w:pPr>
+        <w:ind w:left="705" w:hanging="705"/>
+      </w:pPr>
+    </w:p>
+    <w:p>
+      <w:pPr>
+        <w:ind w:left="705" w:hanging="705"/>
+        <w:rPr>
+          <w:b/>
+          <w:i/>
+        </w:rPr>
+      </w:pPr>
+      <w:r>
+        <w:rPr>
+          <w:b/>
+          <w:i/>
+        </w:rPr>
+        <w:t>Funktionen die nicht umgesetzt wurden:</w:t>
+      </w:r>
+    </w:p>
+    <w:p>
+      <w:pPr>
+        <w:ind w:left="705" w:hanging="705"/>
+        <w:rPr>
+          <w:b/>
+          <w:i/>
+        </w:rPr>
+      </w:pPr>
+    </w:p>
+    <w:p>
+      <w:pPr>
+        <w:ind w:left="705" w:hanging="705"/>
+      </w:pPr>
+      <w:r>
+        <w:t>A004:</w:t>
+      </w:r>
+      <w:r>
+        <w:tab/>
+      </w:r>
+      <w:r>
+        <w:t>Als ÖV-Benutzer möchte ich, dass schon während meiner Eingabe erste Such</w:t>
+      </w:r>
+      <w:r>
+        <w:t xml:space="preserve"> </w:t>
+      </w:r>
+      <w:r>
+        <w:t>Resultate erscheinen, damit ich effizienter nach Stationen suchen kann.</w:t>
+      </w:r>
+    </w:p>
+    <w:p>
+      <w:pPr>
+        <w:ind w:left="705" w:hanging="705"/>
+      </w:pPr>
+      <w:r>
+        <w:t>A008:</w:t>
+      </w:r>
+      <w:r>
+        <w:tab/>
+      </w:r>
+      <w:r>
+        <w:t>Ich möchte meine gefundenen Resultate via Mail weiterleiten können, damit auch andere von meinen Recherchen profitieren können.</w:t>
+      </w:r>
+    </w:p>
+    <w:p>
+      <w:pPr>
+        <w:widowControl/>
+        <w:spacing w:after="160" w:line="259" w:lineRule="auto"/>
+      </w:pPr>
+      <w:r>
+        <w:br w:type="page"/>
+      </w:r>
+    </w:p>
+    <w:p>
+      <w:pPr>
         <w:pStyle w:val="berschrift1"/>
       </w:pPr>
-      <w:bookmarkStart w:id="3" w:name="_Toc34835721"/>
-      <w:r>
+      <w:bookmarkStart w:id="3" w:name="_Toc34898862"/>
+      <w:r>
+        <w:lastRenderedPageBreak/>
         <w:t>Mockup</w:t>
       </w:r>
       <w:bookmarkEnd w:id="3"/>
@@ -1191,13 +1305,9 @@
         <w:widowControl/>
         <w:spacing w:after="160" w:line="259" w:lineRule="auto"/>
       </w:pPr>
-      <w:r>
-        <w:br w:type="page"/>
-      </w:r>
     </w:p>
     <w:p>
       <w:r>
-        <w:lastRenderedPageBreak/>
         <w:t>Abfahrtstafel:</w:t>
       </w:r>
     </w:p>
@@ -1271,7 +1381,7 @@
       <w:pPr>
         <w:pStyle w:val="berschrift1"/>
       </w:pPr>
-      <w:bookmarkStart w:id="4" w:name="_Toc34835722"/>
+      <w:bookmarkStart w:id="4" w:name="_Toc34898863"/>
       <w:r>
         <w:lastRenderedPageBreak/>
         <w:t>Use Cases</w:t>
@@ -2341,7 +2451,7 @@
       <w:pPr>
         <w:pStyle w:val="berschrift1"/>
       </w:pPr>
-      <w:bookmarkStart w:id="5" w:name="_Toc34835723"/>
+      <w:bookmarkStart w:id="5" w:name="_Toc34898864"/>
       <w:r>
         <w:lastRenderedPageBreak/>
         <w:t>Flussdiagramme</w:t>
@@ -2618,7 +2728,7 @@
       <w:pPr>
         <w:pStyle w:val="berschrift1"/>
       </w:pPr>
-      <w:bookmarkStart w:id="6" w:name="_Toc34835724"/>
+      <w:bookmarkStart w:id="6" w:name="_Toc34898865"/>
       <w:r>
         <w:lastRenderedPageBreak/>
         <w:t>Programmrichtlinien</w:t>
@@ -2980,7 +3090,7 @@
       <w:pPr>
         <w:pStyle w:val="berschrift1"/>
       </w:pPr>
-      <w:bookmarkStart w:id="7" w:name="_Toc34835725"/>
+      <w:bookmarkStart w:id="7" w:name="_Toc34898866"/>
       <w:r>
         <w:lastRenderedPageBreak/>
         <w:t>Testfälle</w:t>
@@ -4005,10 +4115,7 @@
           </w:tcPr>
           <w:p>
             <w:r>
-              <w:t xml:space="preserve">User selektiert Combobox für die </w:t>
-            </w:r>
-            <w:r>
-              <w:t>Station</w:t>
+              <w:t>User selektiert Combobox für die Station</w:t>
             </w:r>
           </w:p>
         </w:tc>
@@ -4104,13 +4211,7 @@
           </w:tcPr>
           <w:p>
             <w:r>
-              <w:t xml:space="preserve">User klickt den Button </w:t>
-            </w:r>
-            <w:r>
-              <w:t>Station</w:t>
-            </w:r>
-            <w:r>
-              <w:t xml:space="preserve"> suchen</w:t>
+              <w:t>User klickt den Button Station suchen</w:t>
             </w:r>
           </w:p>
         </w:tc>
@@ -4138,6 +4239,7 @@
         <w:spacing w:after="160" w:line="259" w:lineRule="auto"/>
       </w:pPr>
       <w:r>
+        <w:lastRenderedPageBreak/>
         <w:t>Datum eingeben:</w:t>
       </w:r>
     </w:p>
@@ -4509,13 +4611,7 @@
           </w:tcPr>
           <w:p>
             <w:r>
-              <w:t xml:space="preserve">Verbindungen zwischen den beiden Stationen </w:t>
-            </w:r>
-            <w:r>
-              <w:t xml:space="preserve">ab dem 15.03 nach 16:45 Uhr </w:t>
-            </w:r>
-            <w:r>
-              <w:t>werden im Datagridview angezeigt</w:t>
+              <w:t>Verbindungen zwischen den beiden Stationen ab dem 15.03 nach 16:45 Uhr werden im Datagridview angezeigt</w:t>
             </w:r>
           </w:p>
         </w:tc>
@@ -4526,6 +4622,192 @@
         <w:widowControl/>
         <w:spacing w:after="160" w:line="259" w:lineRule="auto"/>
       </w:pPr>
+      <w:r>
+        <w:br/>
+      </w:r>
+      <w:r>
+        <w:br/>
+        <w:t>Nächste Haltestelle anzeigen</w:t>
+      </w:r>
+    </w:p>
+    <w:tbl>
+      <w:tblPr>
+        <w:tblStyle w:val="Tabellenraster"/>
+        <w:tblW w:w="0" w:type="auto"/>
+        <w:tblLook w:val="04A0" w:firstRow="1" w:lastRow="0" w:firstColumn="1" w:lastColumn="0" w:noHBand="0" w:noVBand="1"/>
+      </w:tblPr>
+      <w:tblGrid>
+        <w:gridCol w:w="1129"/>
+        <w:gridCol w:w="4395"/>
+        <w:gridCol w:w="4047"/>
+      </w:tblGrid>
+      <w:tr>
+        <w:tc>
+          <w:tcPr>
+            <w:tcW w:w="1129" w:type="dxa"/>
+          </w:tcPr>
+          <w:p>
+            <w:pPr>
+              <w:rPr>
+                <w:b/>
+                <w:i/>
+              </w:rPr>
+            </w:pPr>
+            <w:r>
+              <w:rPr>
+                <w:b/>
+                <w:i/>
+              </w:rPr>
+              <w:t>Schritt</w:t>
+            </w:r>
+          </w:p>
+        </w:tc>
+        <w:tc>
+          <w:tcPr>
+            <w:tcW w:w="4395" w:type="dxa"/>
+          </w:tcPr>
+          <w:p>
+            <w:pPr>
+              <w:rPr>
+                <w:b/>
+                <w:i/>
+              </w:rPr>
+            </w:pPr>
+            <w:r>
+              <w:rPr>
+                <w:b/>
+                <w:i/>
+              </w:rPr>
+              <w:t>Aktivität</w:t>
+            </w:r>
+          </w:p>
+        </w:tc>
+        <w:tc>
+          <w:tcPr>
+            <w:tcW w:w="4047" w:type="dxa"/>
+          </w:tcPr>
+          <w:p>
+            <w:pPr>
+              <w:rPr>
+                <w:b/>
+                <w:i/>
+              </w:rPr>
+            </w:pPr>
+            <w:r>
+              <w:rPr>
+                <w:b/>
+                <w:i/>
+              </w:rPr>
+              <w:t>Erwartetes Resultat</w:t>
+            </w:r>
+          </w:p>
+        </w:tc>
+      </w:tr>
+      <w:tr>
+        <w:tc>
+          <w:tcPr>
+            <w:tcW w:w="1129" w:type="dxa"/>
+          </w:tcPr>
+          <w:p>
+            <w:pPr>
+              <w:rPr>
+                <w:b/>
+                <w:i/>
+              </w:rPr>
+            </w:pPr>
+            <w:r>
+              <w:rPr>
+                <w:b/>
+                <w:i/>
+              </w:rPr>
+              <w:t>1</w:t>
+            </w:r>
+          </w:p>
+        </w:tc>
+        <w:tc>
+          <w:tcPr>
+            <w:tcW w:w="4395" w:type="dxa"/>
+          </w:tcPr>
+          <w:p>
+            <w:pPr>
+              <w:rPr>
+                <w:b/>
+                <w:i/>
+              </w:rPr>
+            </w:pPr>
+            <w:r>
+              <w:t>User klickt auf Button unten links «</w:t>
+            </w:r>
+            <w:r>
+              <w:t>Ort von Station</w:t>
+            </w:r>
+            <w:r>
+              <w:t>»</w:t>
+            </w:r>
+          </w:p>
+        </w:tc>
+        <w:tc>
+          <w:tcPr>
+            <w:tcW w:w="4047" w:type="dxa"/>
+          </w:tcPr>
+          <w:p>
+            <w:r>
+              <w:t>Neues Form geht auf</w:t>
+            </w:r>
+          </w:p>
+        </w:tc>
+      </w:tr>
+      <w:tr>
+        <w:tc>
+          <w:tcPr>
+            <w:tcW w:w="1129" w:type="dxa"/>
+          </w:tcPr>
+          <w:p>
+            <w:pPr>
+              <w:rPr>
+                <w:b/>
+                <w:i/>
+              </w:rPr>
+            </w:pPr>
+            <w:r>
+              <w:rPr>
+                <w:b/>
+                <w:i/>
+              </w:rPr>
+              <w:t>2</w:t>
+            </w:r>
+          </w:p>
+        </w:tc>
+        <w:tc>
+          <w:tcPr>
+            <w:tcW w:w="4395" w:type="dxa"/>
+          </w:tcPr>
+          <w:p>
+            <w:r>
+              <w:t xml:space="preserve">User </w:t>
+            </w:r>
+            <w:r>
+              <w:t>klickt auf Button «Station in der Nähe suchen»</w:t>
+            </w:r>
+          </w:p>
+        </w:tc>
+        <w:tc>
+          <w:tcPr>
+            <w:tcW w:w="4047" w:type="dxa"/>
+          </w:tcPr>
+          <w:p>
+            <w:r>
+              <w:t>Stationen in der Nähe werden im Drop Down angezeigt.</w:t>
+            </w:r>
+          </w:p>
+        </w:tc>
+      </w:tr>
+    </w:tbl>
+    <w:p>
+      <w:pPr>
+        <w:widowControl/>
+        <w:spacing w:after="160" w:line="259" w:lineRule="auto"/>
+      </w:pPr>
     </w:p>
     <w:p>
       <w:pPr>
@@ -4540,7 +4822,7 @@
       <w:pPr>
         <w:pStyle w:val="berschrift1"/>
       </w:pPr>
-      <w:bookmarkStart w:id="8" w:name="_Toc34835726"/>
+      <w:bookmarkStart w:id="8" w:name="_Toc34898867"/>
       <w:r>
         <w:lastRenderedPageBreak/>
         <w:t>Testprotokoll</w:t>
@@ -4692,7 +4974,17 @@
           <w:tcPr>
             <w:tcW w:w="1212" w:type="dxa"/>
           </w:tcPr>
-          <w:p/>
+          <w:p>
+            <w:r>
+              <w:rPr>
+                <w:sz w:val="28"/>
+              </w:rPr>
+              <w:t>√</w:t>
+            </w:r>
+            <w:r>
+              <w:t>×</w:t>
+            </w:r>
+          </w:p>
         </w:tc>
       </w:tr>
       <w:tr>
@@ -4752,7 +5044,14 @@
           <w:tcPr>
             <w:tcW w:w="1212" w:type="dxa"/>
           </w:tcPr>
-          <w:p/>
+          <w:p>
+            <w:r>
+              <w:rPr>
+                <w:sz w:val="28"/>
+              </w:rPr>
+              <w:t>√</w:t>
+            </w:r>
+          </w:p>
         </w:tc>
       </w:tr>
       <w:tr>
@@ -4800,7 +5099,14 @@
           <w:tcPr>
             <w:tcW w:w="1212" w:type="dxa"/>
           </w:tcPr>
-          <w:p/>
+          <w:p>
+            <w:r>
+              <w:rPr>
+                <w:sz w:val="28"/>
+              </w:rPr>
+              <w:t>√</w:t>
+            </w:r>
+          </w:p>
         </w:tc>
       </w:tr>
       <w:tr>
@@ -4848,7 +5154,14 @@
           <w:tcPr>
             <w:tcW w:w="1212" w:type="dxa"/>
           </w:tcPr>
-          <w:p/>
+          <w:p>
+            <w:r>
+              <w:rPr>
+                <w:sz w:val="28"/>
+              </w:rPr>
+              <w:t>√</w:t>
+            </w:r>
+          </w:p>
         </w:tc>
       </w:tr>
     </w:tbl>
@@ -4998,7 +5311,14 @@
           <w:tcPr>
             <w:tcW w:w="1212" w:type="dxa"/>
           </w:tcPr>
-          <w:p/>
+          <w:p>
+            <w:r>
+              <w:rPr>
+                <w:sz w:val="28"/>
+              </w:rPr>
+              <w:t>√</w:t>
+            </w:r>
+          </w:p>
         </w:tc>
       </w:tr>
       <w:tr>
@@ -5058,7 +5378,14 @@
           <w:tcPr>
             <w:tcW w:w="1212" w:type="dxa"/>
           </w:tcPr>
-          <w:p/>
+          <w:p>
+            <w:r>
+              <w:rPr>
+                <w:sz w:val="28"/>
+              </w:rPr>
+              <w:t>√</w:t>
+            </w:r>
+          </w:p>
         </w:tc>
       </w:tr>
       <w:tr>
@@ -5106,7 +5433,14 @@
           <w:tcPr>
             <w:tcW w:w="1212" w:type="dxa"/>
           </w:tcPr>
-          <w:p/>
+          <w:p>
+            <w:r>
+              <w:rPr>
+                <w:sz w:val="28"/>
+              </w:rPr>
+              <w:t>√</w:t>
+            </w:r>
+          </w:p>
         </w:tc>
       </w:tr>
       <w:tr>
@@ -5166,7 +5500,14 @@
           <w:tcPr>
             <w:tcW w:w="1212" w:type="dxa"/>
           </w:tcPr>
-          <w:p/>
+          <w:p>
+            <w:r>
+              <w:rPr>
+                <w:sz w:val="28"/>
+              </w:rPr>
+              <w:t>√</w:t>
+            </w:r>
+          </w:p>
         </w:tc>
       </w:tr>
       <w:tr>
@@ -5214,7 +5555,14 @@
           <w:tcPr>
             <w:tcW w:w="1212" w:type="dxa"/>
           </w:tcPr>
-          <w:p/>
+          <w:p>
+            <w:r>
+              <w:rPr>
+                <w:sz w:val="28"/>
+              </w:rPr>
+              <w:t>√</w:t>
+            </w:r>
+          </w:p>
         </w:tc>
       </w:tr>
     </w:tbl>
@@ -5362,7 +5710,7 @@
           </w:tcPr>
           <w:p>
             <w:r>
-              <w:t>Neues Form geht auf</w:t>
+              <w:t>Neues Form öffnet sich</w:t>
             </w:r>
           </w:p>
         </w:tc>
@@ -5370,7 +5718,14 @@
           <w:tcPr>
             <w:tcW w:w="1212" w:type="dxa"/>
           </w:tcPr>
-          <w:p/>
+          <w:p>
+            <w:r>
+              <w:rPr>
+                <w:sz w:val="28"/>
+              </w:rPr>
+              <w:t>√</w:t>
+            </w:r>
+          </w:p>
         </w:tc>
       </w:tr>
       <w:tr>
@@ -5418,7 +5773,14 @@
           <w:tcPr>
             <w:tcW w:w="1212" w:type="dxa"/>
           </w:tcPr>
-          <w:p/>
+          <w:p>
+            <w:r>
+              <w:rPr>
+                <w:sz w:val="28"/>
+              </w:rPr>
+              <w:t>√</w:t>
+            </w:r>
+          </w:p>
         </w:tc>
       </w:tr>
       <w:tr>
@@ -5478,7 +5840,14 @@
           <w:tcPr>
             <w:tcW w:w="1212" w:type="dxa"/>
           </w:tcPr>
-          <w:p/>
+          <w:p>
+            <w:r>
+              <w:rPr>
+                <w:sz w:val="28"/>
+              </w:rPr>
+              <w:t>√</w:t>
+            </w:r>
+          </w:p>
         </w:tc>
       </w:tr>
       <w:tr>
@@ -5526,7 +5895,14 @@
           <w:tcPr>
             <w:tcW w:w="1212" w:type="dxa"/>
           </w:tcPr>
-          <w:p/>
+          <w:p>
+            <w:r>
+              <w:rPr>
+                <w:sz w:val="28"/>
+              </w:rPr>
+              <w:t>√</w:t>
+            </w:r>
+          </w:p>
         </w:tc>
       </w:tr>
     </w:tbl>
@@ -5537,6 +5913,16 @@
         <w:spacing w:after="160" w:line="259" w:lineRule="auto"/>
       </w:pPr>
       <w:r>
+        <w:br w:type="page"/>
+      </w:r>
+    </w:p>
+    <w:p>
+      <w:pPr>
+        <w:widowControl/>
+        <w:spacing w:after="160" w:line="259" w:lineRule="auto"/>
+      </w:pPr>
+      <w:r>
+        <w:lastRenderedPageBreak/>
         <w:t>Ort auf Karte Anzeigen:</w:t>
       </w:r>
     </w:p>
@@ -5683,7 +6069,7 @@
           </w:tcPr>
           <w:p>
             <w:r>
-              <w:t>Neues Form geht auf</w:t>
+              <w:t>Neues Form öffnet sich</w:t>
             </w:r>
           </w:p>
         </w:tc>
@@ -5691,7 +6077,14 @@
           <w:tcPr>
             <w:tcW w:w="1212" w:type="dxa"/>
           </w:tcPr>
-          <w:p/>
+          <w:p>
+            <w:r>
+              <w:rPr>
+                <w:sz w:val="28"/>
+              </w:rPr>
+              <w:t>√</w:t>
+            </w:r>
+          </w:p>
         </w:tc>
       </w:tr>
       <w:tr>
@@ -5739,7 +6132,16 @@
           <w:tcPr>
             <w:tcW w:w="1212" w:type="dxa"/>
           </w:tcPr>
-          <w:p/>
+          <w:p>
+            <w:r>
+              <w:rPr>
+                <w:sz w:val="28"/>
+              </w:rPr>
+              <w:t>√</w:t>
+            </w:r>
+            <w:bookmarkStart w:id="9" w:name="_GoBack"/>
+            <w:bookmarkEnd w:id="9"/>
+          </w:p>
         </w:tc>
       </w:tr>
       <w:tr>
@@ -5799,7 +6201,14 @@
           <w:tcPr>
             <w:tcW w:w="1212" w:type="dxa"/>
           </w:tcPr>
-          <w:p/>
+          <w:p>
+            <w:r>
+              <w:rPr>
+                <w:sz w:val="28"/>
+              </w:rPr>
+              <w:t>√</w:t>
+            </w:r>
+          </w:p>
         </w:tc>
       </w:tr>
       <w:tr>
@@ -5829,7 +6238,13 @@
           </w:tcPr>
           <w:p>
             <w:r>
-              <w:t>User klickt den Button Station suchen</w:t>
+              <w:t xml:space="preserve">User klickt den Button </w:t>
+            </w:r>
+            <w:r>
+              <w:t>«</w:t>
+            </w:r>
+            <w:r>
+              <w:t>Station suchen»</w:t>
             </w:r>
           </w:p>
         </w:tc>
@@ -5839,7 +6254,13 @@
           </w:tcPr>
           <w:p>
             <w:r>
-              <w:t>User wird auf Google Maps geschickt und sieht der Ort der Station vor sich</w:t>
+              <w:t>User wird auf Goo</w:t>
+            </w:r>
+            <w:r>
+              <w:t>gle Maps geschickt und sieht den</w:t>
+            </w:r>
+            <w:r>
+              <w:t xml:space="preserve"> Ort der Station vor sich</w:t>
             </w:r>
           </w:p>
         </w:tc>
@@ -5847,10 +6268,20 @@
           <w:tcPr>
             <w:tcW w:w="1212" w:type="dxa"/>
           </w:tcPr>
-          <w:p/>
+          <w:p>
+            <w:r>
+              <w:t>Marker nicht immer genau.</w:t>
+            </w:r>
+          </w:p>
         </w:tc>
       </w:tr>
     </w:tbl>
+    <w:p>
+      <w:pPr>
+        <w:widowControl/>
+        <w:spacing w:after="160" w:line="259" w:lineRule="auto"/>
+      </w:pPr>
+    </w:p>
     <w:p>
       <w:pPr>
         <w:widowControl/>
@@ -5999,7 +6430,14 @@
           <w:tcPr>
             <w:tcW w:w="1212" w:type="dxa"/>
           </w:tcPr>
-          <w:p/>
+          <w:p>
+            <w:r>
+              <w:rPr>
+                <w:sz w:val="28"/>
+              </w:rPr>
+              <w:t>√</w:t>
+            </w:r>
+          </w:p>
         </w:tc>
       </w:tr>
       <w:tr>
@@ -6059,7 +6497,14 @@
           <w:tcPr>
             <w:tcW w:w="1212" w:type="dxa"/>
           </w:tcPr>
-          <w:p/>
+          <w:p>
+            <w:r>
+              <w:rPr>
+                <w:sz w:val="28"/>
+              </w:rPr>
+              <w:t>√</w:t>
+            </w:r>
+          </w:p>
         </w:tc>
       </w:tr>
       <w:tr>
@@ -6107,7 +6552,14 @@
           <w:tcPr>
             <w:tcW w:w="1212" w:type="dxa"/>
           </w:tcPr>
-          <w:p/>
+          <w:p>
+            <w:r>
+              <w:rPr>
+                <w:sz w:val="28"/>
+              </w:rPr>
+              <w:t>√</w:t>
+            </w:r>
+          </w:p>
         </w:tc>
       </w:tr>
       <w:tr>
@@ -6167,7 +6619,14 @@
           <w:tcPr>
             <w:tcW w:w="1212" w:type="dxa"/>
           </w:tcPr>
-          <w:p/>
+          <w:p>
+            <w:r>
+              <w:rPr>
+                <w:sz w:val="28"/>
+              </w:rPr>
+              <w:t>√</w:t>
+            </w:r>
+          </w:p>
         </w:tc>
       </w:tr>
       <w:tr>
@@ -6239,7 +6698,14 @@
           <w:tcPr>
             <w:tcW w:w="1212" w:type="dxa"/>
           </w:tcPr>
-          <w:p/>
+          <w:p>
+            <w:r>
+              <w:rPr>
+                <w:sz w:val="28"/>
+              </w:rPr>
+              <w:t>√</w:t>
+            </w:r>
+          </w:p>
         </w:tc>
       </w:tr>
       <w:tr>
@@ -6287,7 +6753,14 @@
           <w:tcPr>
             <w:tcW w:w="1212" w:type="dxa"/>
           </w:tcPr>
-          <w:p/>
+          <w:p>
+            <w:r>
+              <w:rPr>
+                <w:sz w:val="28"/>
+              </w:rPr>
+              <w:t>√</w:t>
+            </w:r>
+          </w:p>
         </w:tc>
       </w:tr>
     </w:tbl>
@@ -6298,7 +6771,227 @@
         <w:spacing w:after="160" w:line="259" w:lineRule="auto"/>
       </w:pPr>
       <w:r>
-        <w:t>Funktionen die nicht funktioniert haben:</w:t>
+        <w:t>Nächste Haltestelle anzeigen</w:t>
+      </w:r>
+    </w:p>
+    <w:tbl>
+      <w:tblPr>
+        <w:tblStyle w:val="Tabellenraster"/>
+        <w:tblW w:w="0" w:type="auto"/>
+        <w:tblLook w:val="04A0" w:firstRow="1" w:lastRow="0" w:firstColumn="1" w:lastColumn="0" w:noHBand="0" w:noVBand="1"/>
+      </w:tblPr>
+      <w:tblGrid>
+        <w:gridCol w:w="1001"/>
+        <w:gridCol w:w="3056"/>
+        <w:gridCol w:w="4302"/>
+        <w:gridCol w:w="1212"/>
+      </w:tblGrid>
+      <w:tr>
+        <w:tc>
+          <w:tcPr>
+            <w:tcW w:w="1001" w:type="dxa"/>
+          </w:tcPr>
+          <w:p>
+            <w:pPr>
+              <w:rPr>
+                <w:b/>
+                <w:i/>
+              </w:rPr>
+            </w:pPr>
+            <w:r>
+              <w:rPr>
+                <w:b/>
+                <w:i/>
+              </w:rPr>
+              <w:t>Schritt</w:t>
+            </w:r>
+          </w:p>
+        </w:tc>
+        <w:tc>
+          <w:tcPr>
+            <w:tcW w:w="3056" w:type="dxa"/>
+          </w:tcPr>
+          <w:p>
+            <w:pPr>
+              <w:rPr>
+                <w:b/>
+                <w:i/>
+              </w:rPr>
+            </w:pPr>
+            <w:r>
+              <w:rPr>
+                <w:b/>
+                <w:i/>
+              </w:rPr>
+              <w:t>Aktivität</w:t>
+            </w:r>
+          </w:p>
+        </w:tc>
+        <w:tc>
+          <w:tcPr>
+            <w:tcW w:w="4302" w:type="dxa"/>
+          </w:tcPr>
+          <w:p>
+            <w:pPr>
+              <w:rPr>
+                <w:b/>
+                <w:i/>
+              </w:rPr>
+            </w:pPr>
+            <w:r>
+              <w:rPr>
+                <w:b/>
+                <w:i/>
+              </w:rPr>
+              <w:t>Erwartetes Resultat</w:t>
+            </w:r>
+          </w:p>
+        </w:tc>
+        <w:tc>
+          <w:tcPr>
+            <w:tcW w:w="1212" w:type="dxa"/>
+          </w:tcPr>
+          <w:p>
+            <w:pPr>
+              <w:rPr>
+                <w:b/>
+                <w:i/>
+              </w:rPr>
+            </w:pPr>
+            <w:r>
+              <w:rPr>
+                <w:b/>
+                <w:i/>
+              </w:rPr>
+              <w:t>Status</w:t>
+            </w:r>
+          </w:p>
+        </w:tc>
+      </w:tr>
+      <w:tr>
+        <w:tc>
+          <w:tcPr>
+            <w:tcW w:w="1001" w:type="dxa"/>
+          </w:tcPr>
+          <w:p>
+            <w:pPr>
+              <w:rPr>
+                <w:b/>
+                <w:i/>
+              </w:rPr>
+            </w:pPr>
+            <w:r>
+              <w:rPr>
+                <w:b/>
+                <w:i/>
+              </w:rPr>
+              <w:t>1</w:t>
+            </w:r>
+          </w:p>
+        </w:tc>
+        <w:tc>
+          <w:tcPr>
+            <w:tcW w:w="3056" w:type="dxa"/>
+          </w:tcPr>
+          <w:p>
+            <w:pPr>
+              <w:rPr>
+                <w:b/>
+                <w:i/>
+              </w:rPr>
+            </w:pPr>
+            <w:r>
+              <w:t>User klickt auf Button unten links «</w:t>
+            </w:r>
+            <w:r>
+              <w:t>Ort von Station</w:t>
+            </w:r>
+            <w:r>
+              <w:t>»</w:t>
+            </w:r>
+          </w:p>
+        </w:tc>
+        <w:tc>
+          <w:tcPr>
+            <w:tcW w:w="4302" w:type="dxa"/>
+          </w:tcPr>
+          <w:p>
+            <w:r>
+              <w:t>Neues Form geht auf</w:t>
+            </w:r>
+          </w:p>
+        </w:tc>
+        <w:tc>
+          <w:tcPr>
+            <w:tcW w:w="1212" w:type="dxa"/>
+          </w:tcPr>
+          <w:p>
+            <w:r>
+              <w:rPr>
+                <w:sz w:val="28"/>
+              </w:rPr>
+              <w:t>√</w:t>
+            </w:r>
+          </w:p>
+        </w:tc>
+      </w:tr>
+      <w:tr>
+        <w:tc>
+          <w:tcPr>
+            <w:tcW w:w="1001" w:type="dxa"/>
+          </w:tcPr>
+          <w:p>
+            <w:pPr>
+              <w:rPr>
+                <w:b/>
+                <w:i/>
+              </w:rPr>
+            </w:pPr>
+            <w:r>
+              <w:rPr>
+                <w:b/>
+                <w:i/>
+              </w:rPr>
+              <w:t>2</w:t>
+            </w:r>
+          </w:p>
+        </w:tc>
+        <w:tc>
+          <w:tcPr>
+            <w:tcW w:w="3056" w:type="dxa"/>
+          </w:tcPr>
+          <w:p>
+            <w:r>
+              <w:t>User klickt auf Button «Station in der Nähe suchen»</w:t>
+            </w:r>
+          </w:p>
+        </w:tc>
+        <w:tc>
+          <w:tcPr>
+            <w:tcW w:w="4302" w:type="dxa"/>
+          </w:tcPr>
+          <w:p>
+            <w:r>
+              <w:t>Stationen in der Nähe werden im Drop Down angezeigt.</w:t>
+            </w:r>
+          </w:p>
+        </w:tc>
+        <w:tc>
+          <w:tcPr>
+            <w:tcW w:w="1212" w:type="dxa"/>
+          </w:tcPr>
+          <w:p>
+            <w:r>
+              <w:t>Meldung kommt das man nicht auf den Standort zugreifen konnte</w:t>
+            </w:r>
+          </w:p>
+        </w:tc>
+      </w:tr>
+    </w:tbl>
+    <w:p/>
+    <w:p>
+      <w:r>
+        <w:t>Getestet von: Simon Ruckli</w:t>
       </w:r>
     </w:p>
     <w:p>
@@ -6314,12 +7007,11 @@
       <w:pPr>
         <w:pStyle w:val="berschrift1"/>
       </w:pPr>
-      <w:bookmarkStart w:id="9" w:name="_Toc34835727"/>
-      <w:r>
+      <w:bookmarkStart w:id="10" w:name="_Toc34898868"/>
+      <w:r>
+        <w:lastRenderedPageBreak/>
         <w:t>Installationsanleitung</w:t>
       </w:r>
-      <w:bookmarkStart w:id="10" w:name="_GoBack"/>
-      <w:bookmarkEnd w:id="9"/>
       <w:bookmarkEnd w:id="10"/>
     </w:p>
     <w:sectPr>
@@ -6424,7 +7116,7 @@
       <w:rPr>
         <w:noProof/>
       </w:rPr>
-      <w:t>11.03.2020</w:t>
+      <w:t>12.03.2020</w:t>
     </w:r>
     <w:r>
       <w:fldChar w:fldCharType="end"/>
@@ -10334,7 +11026,7 @@
 </file>
 
 <file path=customXml/itemProps1.xml><?xml version="1.0" encoding="utf-8"?>
-<ds:datastoreItem xmlns:ds="http://schemas.openxmlformats.org/officeDocument/2006/customXml" ds:itemID="{78B21ECC-D175-4D44-9736-07EF36B88001}">
+<ds:datastoreItem xmlns:ds="http://schemas.openxmlformats.org/officeDocument/2006/customXml" ds:itemID="{7FC5D4B3-9731-43DE-8532-B9933D736D11}">
   <ds:schemaRefs>
     <ds:schemaRef ds:uri="http://schemas.openxmlformats.org/officeDocument/2006/bibliography"/>
   </ds:schemaRefs>

</xml_diff>